<commit_message>
Amend header.pug for security
</commit_message>
<xml_diff>
--- a/docs/오픈소스 팀플 과제1.docx
+++ b/docs/오픈소스 팀플 과제1.docx
@@ -29,19 +29,19 @@
         </w:rPr>
         <w:br/>
       </w:r>
+      <w:bookmarkEnd w:id="0"/>
       <w:r>
         <w:rPr>
           <w:rFonts w:asciiTheme="minorHAnsi" w:eastAsiaTheme="minorHAnsi" w:hAnsiTheme="minorHAnsi" w:hint="eastAsia"/>
         </w:rPr>
-        <w:t xml:space="preserve">과제 </w:t>
+        <w:t>R</w:t>
       </w:r>
       <w:r>
         <w:rPr>
           <w:rFonts w:asciiTheme="minorHAnsi" w:eastAsiaTheme="minorHAnsi" w:hAnsiTheme="minorHAnsi"/>
         </w:rPr>
-        <w:t>1</w:t>
-      </w:r>
-      <w:bookmarkEnd w:id="0"/>
+        <w:t>eport</w:t>
+      </w:r>
     </w:p>
     <w:p>
       <w:pPr>
@@ -94,9 +94,12 @@
         <w:jc w:val="right"/>
         <w:rPr>
           <w:rFonts w:eastAsiaTheme="minorHAnsi"/>
-          <w:szCs w:val="20"/>
-        </w:rPr>
-      </w:pPr>
+          <w:b/>
+          <w:bCs/>
+          <w:szCs w:val="20"/>
+        </w:rPr>
+      </w:pPr>
+      <w:proofErr w:type="gramStart"/>
       <w:r>
         <w:rPr>
           <w:rFonts w:eastAsiaTheme="minorHAnsi" w:hint="eastAsia"/>
@@ -104,161 +107,50 @@
           <w:bCs/>
           <w:szCs w:val="20"/>
         </w:rPr>
-        <w:t xml:space="preserve">학번 </w:t>
+        <w:t>작성자</w:t>
       </w:r>
       <w:r>
         <w:rPr>
           <w:rFonts w:eastAsiaTheme="minorHAnsi" w:hint="eastAsia"/>
           <w:szCs w:val="20"/>
         </w:rPr>
-        <w:t xml:space="preserve">: </w:t>
+        <w:t xml:space="preserve"> :</w:t>
+      </w:r>
+      <w:proofErr w:type="gramEnd"/>
+      <w:r>
+        <w:rPr>
+          <w:rFonts w:eastAsiaTheme="minorHAnsi" w:hint="eastAsia"/>
+          <w:szCs w:val="20"/>
+        </w:rPr>
+        <w:t xml:space="preserve"> </w:t>
+      </w:r>
+      <w:r>
+        <w:rPr>
+          <w:rFonts w:eastAsiaTheme="minorHAnsi" w:hint="eastAsia"/>
+          <w:szCs w:val="20"/>
+        </w:rPr>
+        <w:t>정홍준</w:t>
       </w:r>
       <w:r>
         <w:rPr>
           <w:rFonts w:eastAsiaTheme="minorHAnsi"/>
           <w:szCs w:val="20"/>
         </w:rPr>
-        <w:t xml:space="preserve"> </w:t>
+        <w:tab/>
       </w:r>
       <w:r>
         <w:rPr>
           <w:rFonts w:eastAsiaTheme="minorHAnsi"/>
           <w:szCs w:val="20"/>
         </w:rPr>
-        <w:t>14011150</w:t>
+        <w:tab/>
       </w:r>
       <w:r>
         <w:rPr>
           <w:rFonts w:eastAsiaTheme="minorHAnsi"/>
           <w:szCs w:val="20"/>
         </w:rPr>
-        <w:t>(</w:t>
-      </w:r>
-      <w:r>
-        <w:rPr>
-          <w:rFonts w:eastAsiaTheme="minorHAnsi" w:hint="eastAsia"/>
-          <w:szCs w:val="20"/>
-        </w:rPr>
-        <w:t>김병진)</w:t>
-      </w:r>
-      <w:r>
-        <w:rPr>
-          <w:rFonts w:eastAsiaTheme="minorHAnsi"/>
-          <w:szCs w:val="20"/>
-        </w:rPr>
-        <w:t>,</w:t>
-      </w:r>
-      <w:r>
-        <w:rPr>
-          <w:rFonts w:eastAsiaTheme="minorHAnsi"/>
-          <w:szCs w:val="20"/>
-        </w:rPr>
-        <w:t xml:space="preserve"> </w:t>
-      </w:r>
-      <w:r>
-        <w:rPr>
-          <w:rFonts w:eastAsiaTheme="minorHAnsi"/>
-          <w:szCs w:val="20"/>
-        </w:rPr>
-        <w:t>15011121</w:t>
-      </w:r>
-      <w:r>
-        <w:rPr>
-          <w:rFonts w:eastAsiaTheme="minorHAnsi"/>
-          <w:szCs w:val="20"/>
-        </w:rPr>
-        <w:t>(</w:t>
-      </w:r>
-      <w:r>
-        <w:rPr>
-          <w:rFonts w:eastAsiaTheme="minorHAnsi" w:hint="eastAsia"/>
-          <w:szCs w:val="20"/>
-        </w:rPr>
-        <w:t>손유성)</w:t>
-      </w:r>
-      <w:r>
-        <w:rPr>
-          <w:rFonts w:eastAsiaTheme="minorHAnsi"/>
-          <w:szCs w:val="20"/>
-        </w:rPr>
-        <w:t>,</w:t>
-      </w:r>
-      <w:r>
-        <w:rPr>
-          <w:rFonts w:eastAsiaTheme="minorHAnsi"/>
-          <w:szCs w:val="20"/>
-        </w:rPr>
         <w:tab/>
-      </w:r>
-      <w:r>
-        <w:rPr>
-          <w:rFonts w:eastAsiaTheme="minorHAnsi"/>
-          <w:szCs w:val="20"/>
-        </w:rPr>
-        <w:br/>
-      </w:r>
-      <w:r>
-        <w:rPr>
-          <w:rFonts w:eastAsiaTheme="minorHAnsi" w:hint="eastAsia"/>
-          <w:szCs w:val="20"/>
-        </w:rPr>
-        <w:t>16011126</w:t>
-      </w:r>
-      <w:r>
-        <w:rPr>
-          <w:rFonts w:eastAsiaTheme="minorHAnsi"/>
-          <w:szCs w:val="20"/>
-        </w:rPr>
-        <w:t>(</w:t>
-      </w:r>
-      <w:r>
-        <w:rPr>
-          <w:rFonts w:eastAsiaTheme="minorHAnsi" w:hint="eastAsia"/>
-          <w:szCs w:val="20"/>
-        </w:rPr>
-        <w:t>정홍준)</w:t>
-      </w:r>
-      <w:r>
-        <w:rPr>
-          <w:rFonts w:eastAsiaTheme="minorHAnsi"/>
-          <w:szCs w:val="20"/>
-        </w:rPr>
-        <w:t>,</w:t>
-      </w:r>
-      <w:r>
-        <w:rPr>
-          <w:rFonts w:eastAsiaTheme="minorHAnsi"/>
-          <w:szCs w:val="20"/>
-        </w:rPr>
-        <w:t xml:space="preserve"> </w:t>
-      </w:r>
-      <w:r>
-        <w:rPr>
-          <w:rFonts w:eastAsiaTheme="minorHAnsi"/>
-          <w:szCs w:val="20"/>
-        </w:rPr>
-        <w:t>18013196</w:t>
-      </w:r>
-      <w:r>
-        <w:rPr>
-          <w:rFonts w:eastAsiaTheme="minorHAnsi"/>
-          <w:szCs w:val="20"/>
-        </w:rPr>
-        <w:t>(</w:t>
-      </w:r>
-      <w:r>
-        <w:rPr>
-          <w:rFonts w:eastAsiaTheme="minorHAnsi" w:hint="eastAsia"/>
-          <w:szCs w:val="20"/>
-        </w:rPr>
-        <w:t>주근영)</w:t>
-      </w:r>
-      <w:r>
-        <w:rPr>
-          <w:rFonts w:eastAsiaTheme="minorHAnsi"/>
-          <w:szCs w:val="20"/>
-        </w:rPr>
-        <w:t>,</w:t>
       </w:r>
       <w:r>
         <w:rPr>
@@ -277,55 +169,7 @@
           <w:szCs w:val="20"/>
         </w:rPr>
       </w:pPr>
-      <w:r>
-        <w:rPr>
-          <w:rFonts w:eastAsiaTheme="minorHAnsi"/>
-          <w:szCs w:val="20"/>
-        </w:rPr>
-        <w:t>18013192</w:t>
-      </w:r>
-      <w:r>
-        <w:rPr>
-          <w:rFonts w:eastAsiaTheme="minorHAnsi"/>
-          <w:szCs w:val="20"/>
-        </w:rPr>
-        <w:t>(</w:t>
-      </w:r>
-      <w:r>
-        <w:rPr>
-          <w:rFonts w:eastAsiaTheme="minorHAnsi" w:hint="eastAsia"/>
-          <w:szCs w:val="20"/>
-        </w:rPr>
-        <w:t>이단비)</w:t>
-      </w:r>
-      <w:r>
-        <w:rPr>
-          <w:rFonts w:eastAsiaTheme="minorHAnsi"/>
-          <w:szCs w:val="20"/>
-        </w:rPr>
-        <w:tab/>
-      </w:r>
-      <w:r>
-        <w:rPr>
-          <w:rFonts w:eastAsiaTheme="minorHAnsi"/>
-          <w:szCs w:val="20"/>
-        </w:rPr>
-        <w:tab/>
-      </w:r>
-      <w:r>
-        <w:rPr>
-          <w:rFonts w:eastAsiaTheme="minorHAnsi"/>
-          <w:szCs w:val="20"/>
-        </w:rPr>
-        <w:tab/>
-      </w:r>
-      <w:r>
-        <w:rPr>
-          <w:rFonts w:eastAsiaTheme="minorHAnsi"/>
-          <w:szCs w:val="20"/>
-        </w:rPr>
-        <w:br/>
-      </w:r>
+      <w:proofErr w:type="gramStart"/>
       <w:r>
         <w:rPr>
           <w:rFonts w:eastAsiaTheme="minorHAnsi" w:hint="eastAsia"/>
@@ -333,7 +177,235 @@
           <w:bCs/>
           <w:szCs w:val="20"/>
         </w:rPr>
-        <w:t xml:space="preserve">팀 </w:t>
+        <w:t xml:space="preserve">학번 </w:t>
+      </w:r>
+      <w:r>
+        <w:rPr>
+          <w:rFonts w:eastAsiaTheme="minorHAnsi" w:hint="eastAsia"/>
+          <w:szCs w:val="20"/>
+        </w:rPr>
+        <w:t>:</w:t>
+      </w:r>
+      <w:proofErr w:type="gramEnd"/>
+      <w:r>
+        <w:rPr>
+          <w:rFonts w:eastAsiaTheme="minorHAnsi" w:hint="eastAsia"/>
+          <w:szCs w:val="20"/>
+        </w:rPr>
+        <w:t xml:space="preserve"> </w:t>
+      </w:r>
+      <w:r>
+        <w:rPr>
+          <w:rFonts w:eastAsiaTheme="minorHAnsi"/>
+          <w:szCs w:val="20"/>
+        </w:rPr>
+        <w:t xml:space="preserve"> </w:t>
+      </w:r>
+      <w:r>
+        <w:rPr>
+          <w:rFonts w:eastAsiaTheme="minorHAnsi"/>
+          <w:szCs w:val="20"/>
+        </w:rPr>
+        <w:t>14011150</w:t>
+      </w:r>
+      <w:r>
+        <w:rPr>
+          <w:rFonts w:eastAsiaTheme="minorHAnsi"/>
+          <w:szCs w:val="20"/>
+        </w:rPr>
+        <w:t>(</w:t>
+      </w:r>
+      <w:r>
+        <w:rPr>
+          <w:rFonts w:eastAsiaTheme="minorHAnsi" w:hint="eastAsia"/>
+          <w:szCs w:val="20"/>
+        </w:rPr>
+        <w:t>김병진)</w:t>
+      </w:r>
+      <w:r>
+        <w:rPr>
+          <w:rFonts w:eastAsiaTheme="minorHAnsi"/>
+          <w:szCs w:val="20"/>
+        </w:rPr>
+        <w:t>,</w:t>
+      </w:r>
+      <w:r>
+        <w:rPr>
+          <w:rFonts w:eastAsiaTheme="minorHAnsi"/>
+          <w:szCs w:val="20"/>
+        </w:rPr>
+        <w:t xml:space="preserve"> </w:t>
+      </w:r>
+      <w:r>
+        <w:rPr>
+          <w:rFonts w:eastAsiaTheme="minorHAnsi"/>
+          <w:szCs w:val="20"/>
+        </w:rPr>
+        <w:t>15011121</w:t>
+      </w:r>
+      <w:r>
+        <w:rPr>
+          <w:rFonts w:eastAsiaTheme="minorHAnsi"/>
+          <w:szCs w:val="20"/>
+        </w:rPr>
+        <w:t>(</w:t>
+      </w:r>
+      <w:r>
+        <w:rPr>
+          <w:rFonts w:eastAsiaTheme="minorHAnsi" w:hint="eastAsia"/>
+          <w:szCs w:val="20"/>
+        </w:rPr>
+        <w:t>손유성)</w:t>
+      </w:r>
+      <w:r>
+        <w:rPr>
+          <w:rFonts w:eastAsiaTheme="minorHAnsi"/>
+          <w:szCs w:val="20"/>
+        </w:rPr>
+        <w:t>,</w:t>
+      </w:r>
+      <w:r>
+        <w:rPr>
+          <w:rFonts w:eastAsiaTheme="minorHAnsi"/>
+          <w:szCs w:val="20"/>
+        </w:rPr>
+        <w:tab/>
+      </w:r>
+      <w:r>
+        <w:rPr>
+          <w:rFonts w:eastAsiaTheme="minorHAnsi"/>
+          <w:szCs w:val="20"/>
+        </w:rPr>
+        <w:br/>
+      </w:r>
+      <w:r>
+        <w:rPr>
+          <w:rFonts w:eastAsiaTheme="minorHAnsi" w:hint="eastAsia"/>
+          <w:szCs w:val="20"/>
+        </w:rPr>
+        <w:t>16011126</w:t>
+      </w:r>
+      <w:r>
+        <w:rPr>
+          <w:rFonts w:eastAsiaTheme="minorHAnsi"/>
+          <w:szCs w:val="20"/>
+        </w:rPr>
+        <w:t>(</w:t>
+      </w:r>
+      <w:r>
+        <w:rPr>
+          <w:rFonts w:eastAsiaTheme="minorHAnsi" w:hint="eastAsia"/>
+          <w:szCs w:val="20"/>
+        </w:rPr>
+        <w:t>정홍준)</w:t>
+      </w:r>
+      <w:r>
+        <w:rPr>
+          <w:rFonts w:eastAsiaTheme="minorHAnsi"/>
+          <w:szCs w:val="20"/>
+        </w:rPr>
+        <w:t>,</w:t>
+      </w:r>
+      <w:r>
+        <w:rPr>
+          <w:rFonts w:eastAsiaTheme="minorHAnsi"/>
+          <w:szCs w:val="20"/>
+        </w:rPr>
+        <w:t xml:space="preserve"> </w:t>
+      </w:r>
+      <w:r>
+        <w:rPr>
+          <w:rFonts w:eastAsiaTheme="minorHAnsi"/>
+          <w:szCs w:val="20"/>
+        </w:rPr>
+        <w:t>18013196</w:t>
+      </w:r>
+      <w:r>
+        <w:rPr>
+          <w:rFonts w:eastAsiaTheme="minorHAnsi"/>
+          <w:szCs w:val="20"/>
+        </w:rPr>
+        <w:t>(</w:t>
+      </w:r>
+      <w:r>
+        <w:rPr>
+          <w:rFonts w:eastAsiaTheme="minorHAnsi" w:hint="eastAsia"/>
+          <w:szCs w:val="20"/>
+        </w:rPr>
+        <w:t>주근영)</w:t>
+      </w:r>
+      <w:r>
+        <w:rPr>
+          <w:rFonts w:eastAsiaTheme="minorHAnsi"/>
+          <w:szCs w:val="20"/>
+        </w:rPr>
+        <w:t>,</w:t>
+      </w:r>
+      <w:r>
+        <w:rPr>
+          <w:rFonts w:eastAsiaTheme="minorHAnsi"/>
+          <w:szCs w:val="20"/>
+        </w:rPr>
+        <w:tab/>
+      </w:r>
+    </w:p>
+    <w:p>
+      <w:pPr>
+        <w:ind w:left="220" w:right="220"/>
+        <w:jc w:val="right"/>
+        <w:rPr>
+          <w:rFonts w:eastAsiaTheme="minorHAnsi"/>
+          <w:szCs w:val="20"/>
+        </w:rPr>
+      </w:pPr>
+      <w:r>
+        <w:rPr>
+          <w:rFonts w:eastAsiaTheme="minorHAnsi"/>
+          <w:szCs w:val="20"/>
+        </w:rPr>
+        <w:t>18013192</w:t>
+      </w:r>
+      <w:r>
+        <w:rPr>
+          <w:rFonts w:eastAsiaTheme="minorHAnsi"/>
+          <w:szCs w:val="20"/>
+        </w:rPr>
+        <w:t>(</w:t>
+      </w:r>
+      <w:r>
+        <w:rPr>
+          <w:rFonts w:eastAsiaTheme="minorHAnsi" w:hint="eastAsia"/>
+          <w:szCs w:val="20"/>
+        </w:rPr>
+        <w:t>이단비)</w:t>
+      </w:r>
+      <w:r>
+        <w:rPr>
+          <w:rFonts w:eastAsiaTheme="minorHAnsi"/>
+          <w:szCs w:val="20"/>
+        </w:rPr>
+        <w:tab/>
+      </w:r>
+      <w:r>
+        <w:rPr>
+          <w:rFonts w:eastAsiaTheme="minorHAnsi"/>
+          <w:szCs w:val="20"/>
+        </w:rPr>
+        <w:tab/>
+      </w:r>
+      <w:r>
+        <w:rPr>
+          <w:rFonts w:eastAsiaTheme="minorHAnsi"/>
+          <w:szCs w:val="20"/>
+        </w:rPr>
+        <w:tab/>
+      </w:r>
+      <w:r>
+        <w:rPr>
+          <w:rFonts w:eastAsiaTheme="minorHAnsi"/>
+          <w:szCs w:val="20"/>
+        </w:rPr>
+        <w:br/>
       </w:r>
       <w:r>
         <w:rPr>
@@ -342,53 +414,9 @@
           <w:bCs/>
           <w:szCs w:val="20"/>
         </w:rPr>
-        <w:t>이름</w:t>
-      </w:r>
-      <w:r>
-        <w:rPr>
-          <w:rFonts w:eastAsiaTheme="minorHAnsi" w:hint="eastAsia"/>
-          <w:szCs w:val="20"/>
-        </w:rPr>
-        <w:t xml:space="preserve"> :</w:t>
-      </w:r>
-      <w:r>
-        <w:rPr>
-          <w:rFonts w:eastAsiaTheme="minorHAnsi"/>
-          <w:szCs w:val="20"/>
-        </w:rPr>
-        <w:t xml:space="preserve"> </w:t>
-      </w:r>
-      <w:r>
-        <w:rPr>
-          <w:rFonts w:eastAsiaTheme="minorHAnsi"/>
-          <w:szCs w:val="20"/>
-        </w:rPr>
-        <w:t>OSA</w:t>
-      </w:r>
-      <w:r>
-        <w:rPr>
-          <w:rFonts w:eastAsiaTheme="minorHAnsi"/>
-          <w:szCs w:val="20"/>
-        </w:rPr>
-        <w:t>(Open Source Architecture)</w:t>
-      </w:r>
-      <w:r>
-        <w:rPr>
-          <w:rFonts w:eastAsiaTheme="minorHAnsi"/>
-          <w:szCs w:val="20"/>
-        </w:rPr>
-        <w:tab/>
-      </w:r>
-    </w:p>
-    <w:p>
-      <w:pPr>
-        <w:ind w:left="220" w:right="220"/>
-        <w:jc w:val="right"/>
-        <w:rPr>
-          <w:rFonts w:eastAsiaTheme="minorHAnsi"/>
-          <w:szCs w:val="20"/>
-        </w:rPr>
-      </w:pPr>
+        <w:t xml:space="preserve">팀 </w:t>
+      </w:r>
+      <w:proofErr w:type="gramStart"/>
       <w:r>
         <w:rPr>
           <w:rFonts w:eastAsiaTheme="minorHAnsi" w:hint="eastAsia"/>
@@ -396,6 +424,61 @@
           <w:bCs/>
           <w:szCs w:val="20"/>
         </w:rPr>
+        <w:t>이름</w:t>
+      </w:r>
+      <w:r>
+        <w:rPr>
+          <w:rFonts w:eastAsiaTheme="minorHAnsi" w:hint="eastAsia"/>
+          <w:szCs w:val="20"/>
+        </w:rPr>
+        <w:t xml:space="preserve"> :</w:t>
+      </w:r>
+      <w:proofErr w:type="gramEnd"/>
+      <w:r>
+        <w:rPr>
+          <w:rFonts w:eastAsiaTheme="minorHAnsi"/>
+          <w:szCs w:val="20"/>
+        </w:rPr>
+        <w:t xml:space="preserve"> </w:t>
+      </w:r>
+      <w:r>
+        <w:rPr>
+          <w:rFonts w:eastAsiaTheme="minorHAnsi"/>
+          <w:szCs w:val="20"/>
+        </w:rPr>
+        <w:t>OSA</w:t>
+      </w:r>
+      <w:r>
+        <w:rPr>
+          <w:rFonts w:eastAsiaTheme="minorHAnsi"/>
+          <w:szCs w:val="20"/>
+        </w:rPr>
+        <w:t>(Open Source Architecture)</w:t>
+      </w:r>
+      <w:r>
+        <w:rPr>
+          <w:rFonts w:eastAsiaTheme="minorHAnsi"/>
+          <w:szCs w:val="20"/>
+        </w:rPr>
+        <w:tab/>
+      </w:r>
+    </w:p>
+    <w:p>
+      <w:pPr>
+        <w:ind w:left="220" w:right="220"/>
+        <w:jc w:val="right"/>
+        <w:rPr>
+          <w:rFonts w:eastAsiaTheme="minorHAnsi"/>
+          <w:szCs w:val="20"/>
+        </w:rPr>
+      </w:pPr>
+      <w:r>
+        <w:rPr>
+          <w:rFonts w:eastAsiaTheme="minorHAnsi" w:hint="eastAsia"/>
+          <w:b/>
+          <w:bCs/>
+          <w:szCs w:val="20"/>
+        </w:rPr>
         <w:t>U</w:t>
       </w:r>
       <w:r>
@@ -414,41 +497,9 @@
           <w:bCs/>
           <w:szCs w:val="20"/>
         </w:rPr>
-        <w:t xml:space="preserve"> 이름</w:t>
-      </w:r>
-      <w:r>
-        <w:rPr>
-          <w:rFonts w:eastAsiaTheme="minorHAnsi" w:hint="eastAsia"/>
-          <w:szCs w:val="20"/>
-        </w:rPr>
-        <w:t xml:space="preserve"> :</w:t>
-      </w:r>
-      <w:r>
-        <w:rPr>
-          <w:rFonts w:eastAsiaTheme="minorHAnsi"/>
-          <w:szCs w:val="20"/>
-        </w:rPr>
         <w:t xml:space="preserve"> </w:t>
       </w:r>
-      <w:r>
-        <w:rPr>
-          <w:rFonts w:hint="eastAsia"/>
-        </w:rPr>
-        <w:t>서버 온도 관리 시스템</w:t>
-      </w:r>
-      <w:r>
-        <w:tab/>
-      </w:r>
-    </w:p>
-    <w:p>
-      <w:pPr>
-        <w:ind w:left="220" w:right="220"/>
-        <w:jc w:val="right"/>
-        <w:rPr>
-          <w:rFonts w:eastAsiaTheme="minorHAnsi"/>
-          <w:szCs w:val="20"/>
-        </w:rPr>
-      </w:pPr>
+      <w:proofErr w:type="gramStart"/>
       <w:r>
         <w:rPr>
           <w:rFonts w:eastAsiaTheme="minorHAnsi" w:hint="eastAsia"/>
@@ -456,6 +507,50 @@
           <w:bCs/>
           <w:szCs w:val="20"/>
         </w:rPr>
+        <w:t>이름</w:t>
+      </w:r>
+      <w:r>
+        <w:rPr>
+          <w:rFonts w:eastAsiaTheme="minorHAnsi" w:hint="eastAsia"/>
+          <w:szCs w:val="20"/>
+        </w:rPr>
+        <w:t xml:space="preserve"> :</w:t>
+      </w:r>
+      <w:proofErr w:type="gramEnd"/>
+      <w:r>
+        <w:rPr>
+          <w:rFonts w:eastAsiaTheme="minorHAnsi"/>
+          <w:szCs w:val="20"/>
+        </w:rPr>
+        <w:t xml:space="preserve"> </w:t>
+      </w:r>
+      <w:r>
+        <w:rPr>
+          <w:rFonts w:hint="eastAsia"/>
+        </w:rPr>
+        <w:t>서버 온도 관리 시스템</w:t>
+      </w:r>
+      <w:r>
+        <w:tab/>
+      </w:r>
+    </w:p>
+    <w:p>
+      <w:pPr>
+        <w:ind w:left="220" w:right="220"/>
+        <w:jc w:val="right"/>
+        <w:rPr>
+          <w:rFonts w:eastAsiaTheme="minorHAnsi"/>
+          <w:szCs w:val="20"/>
+        </w:rPr>
+      </w:pPr>
+      <w:proofErr w:type="gramStart"/>
+      <w:r>
+        <w:rPr>
+          <w:rFonts w:eastAsiaTheme="minorHAnsi" w:hint="eastAsia"/>
+          <w:b/>
+          <w:bCs/>
+          <w:szCs w:val="20"/>
+        </w:rPr>
         <w:t>교수</w:t>
       </w:r>
       <w:r>
@@ -463,7 +558,15 @@
           <w:rFonts w:eastAsiaTheme="minorHAnsi" w:hint="eastAsia"/>
           <w:szCs w:val="20"/>
         </w:rPr>
-        <w:t xml:space="preserve"> : </w:t>
+        <w:t xml:space="preserve"> :</w:t>
+      </w:r>
+      <w:proofErr w:type="gramEnd"/>
+      <w:r>
+        <w:rPr>
+          <w:rFonts w:eastAsiaTheme="minorHAnsi" w:hint="eastAsia"/>
+          <w:szCs w:val="20"/>
+        </w:rPr>
+        <w:t xml:space="preserve"> </w:t>
       </w:r>
       <w:r>
         <w:rPr>
@@ -519,6 +622,7 @@
           <w:szCs w:val="20"/>
         </w:rPr>
       </w:pPr>
+      <w:proofErr w:type="gramStart"/>
       <w:r>
         <w:rPr>
           <w:rFonts w:eastAsiaTheme="minorHAnsi" w:hint="eastAsia"/>
@@ -533,14 +637,15 @@
           <w:rFonts w:eastAsiaTheme="minorHAnsi" w:hint="eastAsia"/>
           <w:szCs w:val="20"/>
         </w:rPr>
-        <w:t xml:space="preserve"> : </w:t>
-      </w:r>
+        <w:t xml:space="preserve"> :</w:t>
+      </w:r>
+      <w:proofErr w:type="gramEnd"/>
       <w:r>
         <w:rPr>
           <w:rFonts w:eastAsiaTheme="minorHAnsi" w:hint="eastAsia"/>
           <w:szCs w:val="20"/>
         </w:rPr>
-        <w:t>오픈 소스 설계</w:t>
+        <w:t xml:space="preserve"> 오픈 소스 설계</w:t>
       </w:r>
       <w:r>
         <w:rPr>
@@ -563,6 +668,18 @@
         </w:rPr>
         <w:tab/>
       </w:r>
+    </w:p>
+    <w:p>
+      <w:pPr>
+        <w:ind w:left="220" w:right="220" w:firstLine="799"/>
+        <w:jc w:val="right"/>
+        <w:rPr>
+          <w:rFonts w:eastAsiaTheme="minorHAnsi"/>
+          <w:b/>
+          <w:bCs/>
+          <w:szCs w:val="20"/>
+        </w:rPr>
+      </w:pPr>
     </w:p>
     <w:p>
       <w:pPr>
@@ -994,21 +1111,7 @@
                 <w:rStyle w:val="a5"/>
                 <w:noProof/>
               </w:rPr>
-              <w:t>Pro</w:t>
-            </w:r>
-            <w:r>
-              <w:rPr>
-                <w:rStyle w:val="a5"/>
-                <w:noProof/>
-              </w:rPr>
-              <w:t>b</w:t>
-            </w:r>
-            <w:r>
-              <w:rPr>
-                <w:rStyle w:val="a5"/>
-                <w:noProof/>
-              </w:rPr>
-              <w:t>lems to solve</w:t>
+              <w:t>Problems to solve</w:t>
             </w:r>
             <w:r>
               <w:rPr>
@@ -2730,7 +2833,12 @@
     </w:p>
     <w:p>
       <w:pPr>
-        <w:ind w:leftChars="99" w:left="218" w:rightChars="0" w:firstLineChars="100" w:firstLine="220"/>
+        <w:pStyle w:val="a4"/>
+        <w:numPr>
+          <w:ilvl w:val="0"/>
+          <w:numId w:val="33"/>
+        </w:numPr>
+        <w:ind w:leftChars="0" w:rightChars="0" w:right="220"/>
       </w:pPr>
       <w:r>
         <w:t>서버실의 온도나 습도가 표준에 적합하지 않을 경우 기존 서버를 방해하거나 손상시킬 수 있기 때문에 서버를 적절하게 운영하기 위해서는</w:t>
@@ -2742,7 +2850,20 @@
         <w:t xml:space="preserve"> </w:t>
       </w:r>
       <w:r>
-        <w:t>서버실의 온도와 습도를 고려할 필요가 있다. 일반적으로 서버실은 서버실에 필요한 기준에 따라 에어컨 냉방으로 준비</w:t>
+        <w:t>서버실의 온도와 습도를 고려할 필요가 있다.</w:t>
+      </w:r>
+    </w:p>
+    <w:p>
+      <w:pPr>
+        <w:pStyle w:val="a4"/>
+        <w:numPr>
+          <w:ilvl w:val="0"/>
+          <w:numId w:val="33"/>
+        </w:numPr>
+        <w:ind w:leftChars="0" w:rightChars="0" w:right="220"/>
+      </w:pPr>
+      <w:r>
+        <w:t>일반적으로 서버실은 서버실에 필요한 기준에 따라 에어컨 냉방으로 준비</w:t>
       </w:r>
       <w:r>
         <w:rPr>
@@ -2795,8 +2916,18 @@
         </w:rPr>
         <w:t>는 것이 어렵다.</w:t>
       </w:r>
-      <w:r>
-        <w:t xml:space="preserve"> 이 문제를 해결하기 위해, 우리는 원격 모니터링 시스템을 설계하여 온도와 서버실을 감시한다.</w:t>
+    </w:p>
+    <w:p>
+      <w:pPr>
+        <w:pStyle w:val="a4"/>
+        <w:numPr>
+          <w:ilvl w:val="0"/>
+          <w:numId w:val="33"/>
+        </w:numPr>
+        <w:ind w:leftChars="0" w:rightChars="0" w:right="220"/>
+      </w:pPr>
+      <w:r>
+        <w:t>이 문제를 해결하기 위해, 우리는 원격 모니터링 시스템을 설계하여 온도와 서버실을 감시한다.</w:t>
       </w:r>
       <w:r>
         <w:t xml:space="preserve"> </w:t>
@@ -3430,16 +3561,34 @@
           <w:bdr w:val="none" w:sz="0" w:space="0" w:color="auto" w:frame="1"/>
           <w:shd w:val="clear" w:color="auto" w:fill="FFFFFF"/>
         </w:rPr>
-        <w:t xml:space="preserve">. </w:t>
-      </w:r>
-      <w:r>
-        <w:rPr>
-          <w:rFonts w:ascii="Arial" w:hAnsi="Arial" w:cs="Arial" w:hint="eastAsia"/>
-          <w:color w:val="000000"/>
-          <w:szCs w:val="20"/>
-          <w:bdr w:val="none" w:sz="0" w:space="0" w:color="auto" w:frame="1"/>
-          <w:shd w:val="clear" w:color="auto" w:fill="FFFFFF"/>
-        </w:rPr>
+        <w:t>.</w:t>
+      </w:r>
+    </w:p>
+    <w:p>
+      <w:pPr>
+        <w:pStyle w:val="a4"/>
+        <w:numPr>
+          <w:ilvl w:val="0"/>
+          <w:numId w:val="34"/>
+        </w:numPr>
+        <w:ind w:leftChars="0" w:right="220"/>
+        <w:rPr>
+          <w:rFonts w:ascii="Arial" w:hAnsi="Arial" w:cs="Arial"/>
+          <w:color w:val="000000"/>
+          <w:szCs w:val="20"/>
+          <w:bdr w:val="none" w:sz="0" w:space="0" w:color="auto" w:frame="1"/>
+          <w:shd w:val="clear" w:color="auto" w:fill="FFFFFF"/>
+        </w:rPr>
+      </w:pPr>
+      <w:r>
+        <w:rPr>
+          <w:rFonts w:ascii="Arial" w:hAnsi="Arial" w:cs="Arial" w:hint="eastAsia"/>
+          <w:color w:val="000000"/>
+          <w:szCs w:val="20"/>
+          <w:bdr w:val="none" w:sz="0" w:space="0" w:color="auto" w:frame="1"/>
+          <w:shd w:val="clear" w:color="auto" w:fill="FFFFFF"/>
+        </w:rPr>
+        <w:lastRenderedPageBreak/>
         <w:t>온도가</w:t>
       </w:r>
       <w:r>
@@ -4042,7 +4191,15 @@
         </w:rPr>
         <w:t>.</w:t>
       </w:r>
-      <w:r>
+    </w:p>
+    <w:p>
+      <w:pPr>
+        <w:pStyle w:val="a4"/>
+        <w:numPr>
+          <w:ilvl w:val="0"/>
+          <w:numId w:val="34"/>
+        </w:numPr>
+        <w:ind w:leftChars="0" w:right="220"/>
         <w:rPr>
           <w:rFonts w:ascii="Arial" w:hAnsi="Arial" w:cs="Arial"/>
           <w:color w:val="000000"/>
@@ -4050,17 +4207,46 @@
           <w:bdr w:val="none" w:sz="0" w:space="0" w:color="auto" w:frame="1"/>
           <w:shd w:val="clear" w:color="auto" w:fill="FFFFFF"/>
         </w:rPr>
+      </w:pPr>
+      <w:r>
+        <w:rPr>
+          <w:rFonts w:ascii="Arial" w:hAnsi="Arial" w:cs="Arial" w:hint="eastAsia"/>
+          <w:color w:val="000000"/>
+          <w:szCs w:val="20"/>
+          <w:bdr w:val="none" w:sz="0" w:space="0" w:color="auto" w:frame="1"/>
+          <w:shd w:val="clear" w:color="auto" w:fill="FFFFFF"/>
+        </w:rPr>
+        <w:t>습도는</w:t>
+      </w:r>
+      <w:r>
+        <w:rPr>
+          <w:rFonts w:ascii="Arial" w:hAnsi="Arial" w:cs="Arial" w:hint="eastAsia"/>
+          <w:color w:val="000000"/>
+          <w:szCs w:val="20"/>
+          <w:bdr w:val="none" w:sz="0" w:space="0" w:color="auto" w:frame="1"/>
+          <w:shd w:val="clear" w:color="auto" w:fill="FFFFFF"/>
+        </w:rPr>
         <w:t xml:space="preserve"> </w:t>
       </w:r>
       <w:r>
         <w:rPr>
-          <w:rFonts w:ascii="Arial" w:hAnsi="Arial" w:cs="Arial" w:hint="eastAsia"/>
-          <w:color w:val="000000"/>
-          <w:szCs w:val="20"/>
-          <w:bdr w:val="none" w:sz="0" w:space="0" w:color="auto" w:frame="1"/>
-          <w:shd w:val="clear" w:color="auto" w:fill="FFFFFF"/>
-        </w:rPr>
-        <w:t>습도는</w:t>
+          <w:rFonts w:ascii="Arial" w:hAnsi="Arial" w:cs="Arial"/>
+          <w:color w:val="000000"/>
+          <w:szCs w:val="20"/>
+          <w:bdr w:val="none" w:sz="0" w:space="0" w:color="auto" w:frame="1"/>
+          <w:shd w:val="clear" w:color="auto" w:fill="FFFFFF"/>
+        </w:rPr>
+        <w:t>40%~60%</w:t>
+      </w:r>
+      <w:r>
+        <w:rPr>
+          <w:rFonts w:ascii="Arial" w:hAnsi="Arial" w:cs="Arial" w:hint="eastAsia"/>
+          <w:color w:val="000000"/>
+          <w:szCs w:val="20"/>
+          <w:bdr w:val="none" w:sz="0" w:space="0" w:color="auto" w:frame="1"/>
+          <w:shd w:val="clear" w:color="auto" w:fill="FFFFFF"/>
+        </w:rPr>
+        <w:t>를</w:t>
       </w:r>
       <w:r>
         <w:rPr>
@@ -4074,32 +4260,52 @@
       </w:r>
       <w:r>
         <w:rPr>
+          <w:rFonts w:ascii="Arial" w:hAnsi="Arial" w:cs="Arial" w:hint="eastAsia"/>
+          <w:color w:val="000000"/>
+          <w:szCs w:val="20"/>
+          <w:bdr w:val="none" w:sz="0" w:space="0" w:color="auto" w:frame="1"/>
+          <w:shd w:val="clear" w:color="auto" w:fill="FFFFFF"/>
+        </w:rPr>
+        <w:t>유지해야</w:t>
+      </w:r>
+      <w:r>
+        <w:rPr>
+          <w:rFonts w:ascii="Arial" w:hAnsi="Arial" w:cs="Arial" w:hint="eastAsia"/>
+          <w:color w:val="000000"/>
+          <w:szCs w:val="20"/>
+          <w:bdr w:val="none" w:sz="0" w:space="0" w:color="auto" w:frame="1"/>
+          <w:shd w:val="clear" w:color="auto" w:fill="FFFFFF"/>
+        </w:rPr>
+        <w:t xml:space="preserve"> </w:t>
+      </w:r>
+      <w:r>
+        <w:rPr>
+          <w:rFonts w:ascii="Arial" w:hAnsi="Arial" w:cs="Arial" w:hint="eastAsia"/>
+          <w:color w:val="000000"/>
+          <w:szCs w:val="20"/>
+          <w:bdr w:val="none" w:sz="0" w:space="0" w:color="auto" w:frame="1"/>
+          <w:shd w:val="clear" w:color="auto" w:fill="FFFFFF"/>
+        </w:rPr>
+        <w:t>하는데</w:t>
+      </w:r>
+      <w:r>
+        <w:rPr>
+          <w:rFonts w:ascii="Arial" w:hAnsi="Arial" w:cs="Arial" w:hint="eastAsia"/>
+          <w:color w:val="000000"/>
+          <w:szCs w:val="20"/>
+          <w:bdr w:val="none" w:sz="0" w:space="0" w:color="auto" w:frame="1"/>
+          <w:shd w:val="clear" w:color="auto" w:fill="FFFFFF"/>
+        </w:rPr>
+        <w:t>,</w:t>
+      </w:r>
+      <w:r>
+        <w:rPr>
           <w:rFonts w:ascii="Arial" w:hAnsi="Arial" w:cs="Arial"/>
           <w:color w:val="000000"/>
           <w:szCs w:val="20"/>
           <w:bdr w:val="none" w:sz="0" w:space="0" w:color="auto" w:frame="1"/>
           <w:shd w:val="clear" w:color="auto" w:fill="FFFFFF"/>
         </w:rPr>
-        <w:t>40%~60%</w:t>
-      </w:r>
-      <w:r>
-        <w:rPr>
-          <w:rFonts w:ascii="Arial" w:hAnsi="Arial" w:cs="Arial" w:hint="eastAsia"/>
-          <w:color w:val="000000"/>
-          <w:szCs w:val="20"/>
-          <w:bdr w:val="none" w:sz="0" w:space="0" w:color="auto" w:frame="1"/>
-          <w:shd w:val="clear" w:color="auto" w:fill="FFFFFF"/>
-        </w:rPr>
-        <w:t>를</w:t>
-      </w:r>
-      <w:r>
-        <w:rPr>
-          <w:rFonts w:ascii="Arial" w:hAnsi="Arial" w:cs="Arial" w:hint="eastAsia"/>
-          <w:color w:val="000000"/>
-          <w:szCs w:val="20"/>
-          <w:bdr w:val="none" w:sz="0" w:space="0" w:color="auto" w:frame="1"/>
-          <w:shd w:val="clear" w:color="auto" w:fill="FFFFFF"/>
-        </w:rPr>
         <w:t xml:space="preserve"> </w:t>
       </w:r>
       <w:r>
@@ -4110,7 +4316,7 @@
           <w:bdr w:val="none" w:sz="0" w:space="0" w:color="auto" w:frame="1"/>
           <w:shd w:val="clear" w:color="auto" w:fill="FFFFFF"/>
         </w:rPr>
-        <w:t>유지해야</w:t>
+        <w:t>습도가</w:t>
       </w:r>
       <w:r>
         <w:rPr>
@@ -4124,32 +4330,32 @@
       </w:r>
       <w:r>
         <w:rPr>
-          <w:rFonts w:ascii="Arial" w:hAnsi="Arial" w:cs="Arial" w:hint="eastAsia"/>
-          <w:color w:val="000000"/>
-          <w:szCs w:val="20"/>
-          <w:bdr w:val="none" w:sz="0" w:space="0" w:color="auto" w:frame="1"/>
-          <w:shd w:val="clear" w:color="auto" w:fill="FFFFFF"/>
-        </w:rPr>
-        <w:t>하는데</w:t>
-      </w:r>
-      <w:r>
-        <w:rPr>
-          <w:rFonts w:ascii="Arial" w:hAnsi="Arial" w:cs="Arial" w:hint="eastAsia"/>
-          <w:color w:val="000000"/>
-          <w:szCs w:val="20"/>
-          <w:bdr w:val="none" w:sz="0" w:space="0" w:color="auto" w:frame="1"/>
-          <w:shd w:val="clear" w:color="auto" w:fill="FFFFFF"/>
-        </w:rPr>
-        <w:t>,</w:t>
-      </w:r>
-      <w:r>
-        <w:rPr>
           <w:rFonts w:ascii="Arial" w:hAnsi="Arial" w:cs="Arial"/>
           <w:color w:val="000000"/>
           <w:szCs w:val="20"/>
           <w:bdr w:val="none" w:sz="0" w:space="0" w:color="auto" w:frame="1"/>
           <w:shd w:val="clear" w:color="auto" w:fill="FFFFFF"/>
         </w:rPr>
+        <w:t xml:space="preserve">40% </w:t>
+      </w:r>
+      <w:r>
+        <w:rPr>
+          <w:rFonts w:ascii="Arial" w:hAnsi="Arial" w:cs="Arial" w:hint="eastAsia"/>
+          <w:color w:val="000000"/>
+          <w:szCs w:val="20"/>
+          <w:bdr w:val="none" w:sz="0" w:space="0" w:color="auto" w:frame="1"/>
+          <w:shd w:val="clear" w:color="auto" w:fill="FFFFFF"/>
+        </w:rPr>
+        <w:t>이하면</w:t>
+      </w:r>
+      <w:r>
+        <w:rPr>
+          <w:rFonts w:ascii="Arial" w:hAnsi="Arial" w:cs="Arial" w:hint="eastAsia"/>
+          <w:color w:val="000000"/>
+          <w:szCs w:val="20"/>
+          <w:bdr w:val="none" w:sz="0" w:space="0" w:color="auto" w:frame="1"/>
+          <w:shd w:val="clear" w:color="auto" w:fill="FFFFFF"/>
+        </w:rPr>
         <w:t xml:space="preserve"> </w:t>
       </w:r>
       <w:r>
@@ -4160,6 +4366,146 @@
           <w:bdr w:val="none" w:sz="0" w:space="0" w:color="auto" w:frame="1"/>
           <w:shd w:val="clear" w:color="auto" w:fill="FFFFFF"/>
         </w:rPr>
+        <w:t>서버를</w:t>
+      </w:r>
+      <w:r>
+        <w:rPr>
+          <w:rFonts w:ascii="Arial" w:hAnsi="Arial" w:cs="Arial" w:hint="eastAsia"/>
+          <w:color w:val="000000"/>
+          <w:szCs w:val="20"/>
+          <w:bdr w:val="none" w:sz="0" w:space="0" w:color="auto" w:frame="1"/>
+          <w:shd w:val="clear" w:color="auto" w:fill="FFFFFF"/>
+        </w:rPr>
+        <w:t xml:space="preserve"> </w:t>
+      </w:r>
+      <w:r>
+        <w:rPr>
+          <w:rFonts w:ascii="Arial" w:hAnsi="Arial" w:cs="Arial" w:hint="eastAsia"/>
+          <w:color w:val="000000"/>
+          <w:szCs w:val="20"/>
+          <w:bdr w:val="none" w:sz="0" w:space="0" w:color="auto" w:frame="1"/>
+          <w:shd w:val="clear" w:color="auto" w:fill="FFFFFF"/>
+        </w:rPr>
+        <w:t>손상시킬</w:t>
+      </w:r>
+      <w:r>
+        <w:rPr>
+          <w:rFonts w:ascii="Arial" w:hAnsi="Arial" w:cs="Arial" w:hint="eastAsia"/>
+          <w:color w:val="000000"/>
+          <w:szCs w:val="20"/>
+          <w:bdr w:val="none" w:sz="0" w:space="0" w:color="auto" w:frame="1"/>
+          <w:shd w:val="clear" w:color="auto" w:fill="FFFFFF"/>
+        </w:rPr>
+        <w:t xml:space="preserve"> </w:t>
+      </w:r>
+      <w:r>
+        <w:rPr>
+          <w:rFonts w:ascii="Arial" w:hAnsi="Arial" w:cs="Arial" w:hint="eastAsia"/>
+          <w:color w:val="000000"/>
+          <w:szCs w:val="20"/>
+          <w:bdr w:val="none" w:sz="0" w:space="0" w:color="auto" w:frame="1"/>
+          <w:shd w:val="clear" w:color="auto" w:fill="FFFFFF"/>
+        </w:rPr>
+        <w:t>수</w:t>
+      </w:r>
+      <w:r>
+        <w:rPr>
+          <w:rFonts w:ascii="Arial" w:hAnsi="Arial" w:cs="Arial" w:hint="eastAsia"/>
+          <w:color w:val="000000"/>
+          <w:szCs w:val="20"/>
+          <w:bdr w:val="none" w:sz="0" w:space="0" w:color="auto" w:frame="1"/>
+          <w:shd w:val="clear" w:color="auto" w:fill="FFFFFF"/>
+        </w:rPr>
+        <w:t xml:space="preserve"> </w:t>
+      </w:r>
+      <w:r>
+        <w:rPr>
+          <w:rFonts w:ascii="Arial" w:hAnsi="Arial" w:cs="Arial" w:hint="eastAsia"/>
+          <w:color w:val="000000"/>
+          <w:szCs w:val="20"/>
+          <w:bdr w:val="none" w:sz="0" w:space="0" w:color="auto" w:frame="1"/>
+          <w:shd w:val="clear" w:color="auto" w:fill="FFFFFF"/>
+        </w:rPr>
+        <w:t>있는</w:t>
+      </w:r>
+      <w:r>
+        <w:rPr>
+          <w:rFonts w:ascii="Arial" w:hAnsi="Arial" w:cs="Arial" w:hint="eastAsia"/>
+          <w:color w:val="000000"/>
+          <w:szCs w:val="20"/>
+          <w:bdr w:val="none" w:sz="0" w:space="0" w:color="auto" w:frame="1"/>
+          <w:shd w:val="clear" w:color="auto" w:fill="FFFFFF"/>
+        </w:rPr>
+        <w:t xml:space="preserve"> </w:t>
+      </w:r>
+      <w:r>
+        <w:rPr>
+          <w:rFonts w:ascii="Arial" w:hAnsi="Arial" w:cs="Arial" w:hint="eastAsia"/>
+          <w:color w:val="000000"/>
+          <w:szCs w:val="20"/>
+          <w:bdr w:val="none" w:sz="0" w:space="0" w:color="auto" w:frame="1"/>
+          <w:shd w:val="clear" w:color="auto" w:fill="FFFFFF"/>
+        </w:rPr>
+        <w:t>정전</w:t>
+      </w:r>
+      <w:r>
+        <w:rPr>
+          <w:rFonts w:ascii="Arial" w:hAnsi="Arial" w:cs="Arial" w:hint="eastAsia"/>
+          <w:color w:val="000000"/>
+          <w:szCs w:val="20"/>
+          <w:bdr w:val="none" w:sz="0" w:space="0" w:color="auto" w:frame="1"/>
+          <w:shd w:val="clear" w:color="auto" w:fill="FFFFFF"/>
+        </w:rPr>
+        <w:t>기</w:t>
+      </w:r>
+      <w:r>
+        <w:rPr>
+          <w:rFonts w:ascii="Arial" w:hAnsi="Arial" w:cs="Arial" w:hint="eastAsia"/>
+          <w:color w:val="000000"/>
+          <w:szCs w:val="20"/>
+          <w:bdr w:val="none" w:sz="0" w:space="0" w:color="auto" w:frame="1"/>
+          <w:shd w:val="clear" w:color="auto" w:fill="FFFFFF"/>
+        </w:rPr>
+        <w:t>가</w:t>
+      </w:r>
+      <w:r>
+        <w:rPr>
+          <w:rFonts w:ascii="Arial" w:hAnsi="Arial" w:cs="Arial" w:hint="eastAsia"/>
+          <w:color w:val="000000"/>
+          <w:szCs w:val="20"/>
+          <w:bdr w:val="none" w:sz="0" w:space="0" w:color="auto" w:frame="1"/>
+          <w:shd w:val="clear" w:color="auto" w:fill="FFFFFF"/>
+        </w:rPr>
+        <w:t xml:space="preserve"> </w:t>
+      </w:r>
+      <w:r>
+        <w:rPr>
+          <w:rFonts w:ascii="Arial" w:hAnsi="Arial" w:cs="Arial" w:hint="eastAsia"/>
+          <w:color w:val="000000"/>
+          <w:szCs w:val="20"/>
+          <w:bdr w:val="none" w:sz="0" w:space="0" w:color="auto" w:frame="1"/>
+          <w:shd w:val="clear" w:color="auto" w:fill="FFFFFF"/>
+        </w:rPr>
+        <w:t>발생하고</w:t>
+      </w:r>
+      <w:r>
+        <w:rPr>
+          <w:rFonts w:ascii="Arial" w:hAnsi="Arial" w:cs="Arial" w:hint="eastAsia"/>
+          <w:color w:val="000000"/>
+          <w:szCs w:val="20"/>
+          <w:bdr w:val="none" w:sz="0" w:space="0" w:color="auto" w:frame="1"/>
+          <w:shd w:val="clear" w:color="auto" w:fill="FFFFFF"/>
+        </w:rPr>
+        <w:t xml:space="preserve"> </w:t>
+      </w:r>
+      <w:r>
+        <w:rPr>
+          <w:rFonts w:ascii="Arial" w:hAnsi="Arial" w:cs="Arial" w:hint="eastAsia"/>
+          <w:color w:val="000000"/>
+          <w:szCs w:val="20"/>
+          <w:bdr w:val="none" w:sz="0" w:space="0" w:color="auto" w:frame="1"/>
+          <w:shd w:val="clear" w:color="auto" w:fill="FFFFFF"/>
+        </w:rPr>
         <w:t>습도가</w:t>
       </w:r>
       <w:r>
@@ -4180,17 +4526,7 @@
           <w:bdr w:val="none" w:sz="0" w:space="0" w:color="auto" w:frame="1"/>
           <w:shd w:val="clear" w:color="auto" w:fill="FFFFFF"/>
         </w:rPr>
-        <w:t xml:space="preserve">40% </w:t>
-      </w:r>
-      <w:r>
-        <w:rPr>
-          <w:rFonts w:ascii="Arial" w:hAnsi="Arial" w:cs="Arial" w:hint="eastAsia"/>
-          <w:color w:val="000000"/>
-          <w:szCs w:val="20"/>
-          <w:bdr w:val="none" w:sz="0" w:space="0" w:color="auto" w:frame="1"/>
-          <w:shd w:val="clear" w:color="auto" w:fill="FFFFFF"/>
-        </w:rPr>
-        <w:t>이하면</w:t>
+        <w:t>60%</w:t>
       </w:r>
       <w:r>
         <w:rPr>
@@ -4210,7 +4546,7 @@
           <w:bdr w:val="none" w:sz="0" w:space="0" w:color="auto" w:frame="1"/>
           <w:shd w:val="clear" w:color="auto" w:fill="FFFFFF"/>
         </w:rPr>
-        <w:t>서버를</w:t>
+        <w:t>이상이면</w:t>
       </w:r>
       <w:r>
         <w:rPr>
@@ -4230,7 +4566,7 @@
           <w:bdr w:val="none" w:sz="0" w:space="0" w:color="auto" w:frame="1"/>
           <w:shd w:val="clear" w:color="auto" w:fill="FFFFFF"/>
         </w:rPr>
-        <w:t>손상시킬</w:t>
+        <w:t>부식이</w:t>
       </w:r>
       <w:r>
         <w:rPr>
@@ -4250,7 +4586,7 @@
           <w:bdr w:val="none" w:sz="0" w:space="0" w:color="auto" w:frame="1"/>
           <w:shd w:val="clear" w:color="auto" w:fill="FFFFFF"/>
         </w:rPr>
-        <w:t>수</w:t>
+        <w:t>천천히</w:t>
       </w:r>
       <w:r>
         <w:rPr>
@@ -4270,7 +4606,7 @@
           <w:bdr w:val="none" w:sz="0" w:space="0" w:color="auto" w:frame="1"/>
           <w:shd w:val="clear" w:color="auto" w:fill="FFFFFF"/>
         </w:rPr>
-        <w:t>있는</w:t>
+        <w:t>장비에</w:t>
       </w:r>
       <w:r>
         <w:rPr>
@@ -4290,27 +4626,7 @@
           <w:bdr w:val="none" w:sz="0" w:space="0" w:color="auto" w:frame="1"/>
           <w:shd w:val="clear" w:color="auto" w:fill="FFFFFF"/>
         </w:rPr>
-        <w:t>정전</w:t>
-      </w:r>
-      <w:r>
-        <w:rPr>
-          <w:rFonts w:ascii="Arial" w:hAnsi="Arial" w:cs="Arial" w:hint="eastAsia"/>
-          <w:color w:val="000000"/>
-          <w:szCs w:val="20"/>
-          <w:bdr w:val="none" w:sz="0" w:space="0" w:color="auto" w:frame="1"/>
-          <w:shd w:val="clear" w:color="auto" w:fill="FFFFFF"/>
-        </w:rPr>
-        <w:t>기</w:t>
-      </w:r>
-      <w:r>
-        <w:rPr>
-          <w:rFonts w:ascii="Arial" w:hAnsi="Arial" w:cs="Arial" w:hint="eastAsia"/>
-          <w:color w:val="000000"/>
-          <w:szCs w:val="20"/>
-          <w:bdr w:val="none" w:sz="0" w:space="0" w:color="auto" w:frame="1"/>
-          <w:shd w:val="clear" w:color="auto" w:fill="FFFFFF"/>
-        </w:rPr>
-        <w:t>가</w:t>
+        <w:t>축적되어</w:t>
       </w:r>
       <w:r>
         <w:rPr>
@@ -4330,7 +4646,7 @@
           <w:bdr w:val="none" w:sz="0" w:space="0" w:color="auto" w:frame="1"/>
           <w:shd w:val="clear" w:color="auto" w:fill="FFFFFF"/>
         </w:rPr>
-        <w:t>발생하고</w:t>
+        <w:t>시스템</w:t>
       </w:r>
       <w:r>
         <w:rPr>
@@ -4350,8 +4666,7 @@
           <w:bdr w:val="none" w:sz="0" w:space="0" w:color="auto" w:frame="1"/>
           <w:shd w:val="clear" w:color="auto" w:fill="FFFFFF"/>
         </w:rPr>
-        <w:lastRenderedPageBreak/>
-        <w:t>습도가</w:t>
+        <w:t>고장의</w:t>
       </w:r>
       <w:r>
         <w:rPr>
@@ -4365,214 +4680,61 @@
       </w:r>
       <w:r>
         <w:rPr>
+          <w:rFonts w:ascii="Arial" w:hAnsi="Arial" w:cs="Arial" w:hint="eastAsia"/>
+          <w:color w:val="000000"/>
+          <w:szCs w:val="20"/>
+          <w:bdr w:val="none" w:sz="0" w:space="0" w:color="auto" w:frame="1"/>
+          <w:shd w:val="clear" w:color="auto" w:fill="FFFFFF"/>
+        </w:rPr>
+        <w:t>원인이</w:t>
+      </w:r>
+      <w:r>
+        <w:rPr>
+          <w:rFonts w:ascii="Arial" w:hAnsi="Arial" w:cs="Arial" w:hint="eastAsia"/>
+          <w:color w:val="000000"/>
+          <w:szCs w:val="20"/>
+          <w:bdr w:val="none" w:sz="0" w:space="0" w:color="auto" w:frame="1"/>
+          <w:shd w:val="clear" w:color="auto" w:fill="FFFFFF"/>
+        </w:rPr>
+        <w:t xml:space="preserve"> </w:t>
+      </w:r>
+      <w:r>
+        <w:rPr>
+          <w:rFonts w:ascii="Arial" w:hAnsi="Arial" w:cs="Arial" w:hint="eastAsia"/>
+          <w:color w:val="000000"/>
+          <w:szCs w:val="20"/>
+          <w:bdr w:val="none" w:sz="0" w:space="0" w:color="auto" w:frame="1"/>
+          <w:shd w:val="clear" w:color="auto" w:fill="FFFFFF"/>
+        </w:rPr>
+        <w:t>된다</w:t>
+      </w:r>
+      <w:r>
+        <w:rPr>
+          <w:rFonts w:ascii="Arial" w:hAnsi="Arial" w:cs="Arial" w:hint="eastAsia"/>
+          <w:color w:val="000000"/>
+          <w:szCs w:val="20"/>
+          <w:bdr w:val="none" w:sz="0" w:space="0" w:color="auto" w:frame="1"/>
+          <w:shd w:val="clear" w:color="auto" w:fill="FFFFFF"/>
+        </w:rPr>
+        <w:t>.</w:t>
+      </w:r>
+    </w:p>
+    <w:p>
+      <w:pPr>
+        <w:pStyle w:val="a4"/>
+        <w:numPr>
+          <w:ilvl w:val="0"/>
+          <w:numId w:val="34"/>
+        </w:numPr>
+        <w:ind w:leftChars="0" w:right="220"/>
+        <w:rPr>
           <w:rFonts w:ascii="Arial" w:hAnsi="Arial" w:cs="Arial"/>
           <w:color w:val="000000"/>
           <w:szCs w:val="20"/>
           <w:bdr w:val="none" w:sz="0" w:space="0" w:color="auto" w:frame="1"/>
           <w:shd w:val="clear" w:color="auto" w:fill="FFFFFF"/>
         </w:rPr>
-        <w:t>60%</w:t>
-      </w:r>
-      <w:r>
-        <w:rPr>
-          <w:rFonts w:ascii="Arial" w:hAnsi="Arial" w:cs="Arial" w:hint="eastAsia"/>
-          <w:color w:val="000000"/>
-          <w:szCs w:val="20"/>
-          <w:bdr w:val="none" w:sz="0" w:space="0" w:color="auto" w:frame="1"/>
-          <w:shd w:val="clear" w:color="auto" w:fill="FFFFFF"/>
-        </w:rPr>
-        <w:t xml:space="preserve"> </w:t>
-      </w:r>
-      <w:r>
-        <w:rPr>
-          <w:rFonts w:ascii="Arial" w:hAnsi="Arial" w:cs="Arial" w:hint="eastAsia"/>
-          <w:color w:val="000000"/>
-          <w:szCs w:val="20"/>
-          <w:bdr w:val="none" w:sz="0" w:space="0" w:color="auto" w:frame="1"/>
-          <w:shd w:val="clear" w:color="auto" w:fill="FFFFFF"/>
-        </w:rPr>
-        <w:t>이상이면</w:t>
-      </w:r>
-      <w:r>
-        <w:rPr>
-          <w:rFonts w:ascii="Arial" w:hAnsi="Arial" w:cs="Arial" w:hint="eastAsia"/>
-          <w:color w:val="000000"/>
-          <w:szCs w:val="20"/>
-          <w:bdr w:val="none" w:sz="0" w:space="0" w:color="auto" w:frame="1"/>
-          <w:shd w:val="clear" w:color="auto" w:fill="FFFFFF"/>
-        </w:rPr>
-        <w:t xml:space="preserve"> </w:t>
-      </w:r>
-      <w:r>
-        <w:rPr>
-          <w:rFonts w:ascii="Arial" w:hAnsi="Arial" w:cs="Arial" w:hint="eastAsia"/>
-          <w:color w:val="000000"/>
-          <w:szCs w:val="20"/>
-          <w:bdr w:val="none" w:sz="0" w:space="0" w:color="auto" w:frame="1"/>
-          <w:shd w:val="clear" w:color="auto" w:fill="FFFFFF"/>
-        </w:rPr>
-        <w:t>부식이</w:t>
-      </w:r>
-      <w:r>
-        <w:rPr>
-          <w:rFonts w:ascii="Arial" w:hAnsi="Arial" w:cs="Arial" w:hint="eastAsia"/>
-          <w:color w:val="000000"/>
-          <w:szCs w:val="20"/>
-          <w:bdr w:val="none" w:sz="0" w:space="0" w:color="auto" w:frame="1"/>
-          <w:shd w:val="clear" w:color="auto" w:fill="FFFFFF"/>
-        </w:rPr>
-        <w:t xml:space="preserve"> </w:t>
-      </w:r>
-      <w:r>
-        <w:rPr>
-          <w:rFonts w:ascii="Arial" w:hAnsi="Arial" w:cs="Arial" w:hint="eastAsia"/>
-          <w:color w:val="000000"/>
-          <w:szCs w:val="20"/>
-          <w:bdr w:val="none" w:sz="0" w:space="0" w:color="auto" w:frame="1"/>
-          <w:shd w:val="clear" w:color="auto" w:fill="FFFFFF"/>
-        </w:rPr>
-        <w:t>천천히</w:t>
-      </w:r>
-      <w:r>
-        <w:rPr>
-          <w:rFonts w:ascii="Arial" w:hAnsi="Arial" w:cs="Arial" w:hint="eastAsia"/>
-          <w:color w:val="000000"/>
-          <w:szCs w:val="20"/>
-          <w:bdr w:val="none" w:sz="0" w:space="0" w:color="auto" w:frame="1"/>
-          <w:shd w:val="clear" w:color="auto" w:fill="FFFFFF"/>
-        </w:rPr>
-        <w:t xml:space="preserve"> </w:t>
-      </w:r>
-      <w:r>
-        <w:rPr>
-          <w:rFonts w:ascii="Arial" w:hAnsi="Arial" w:cs="Arial" w:hint="eastAsia"/>
-          <w:color w:val="000000"/>
-          <w:szCs w:val="20"/>
-          <w:bdr w:val="none" w:sz="0" w:space="0" w:color="auto" w:frame="1"/>
-          <w:shd w:val="clear" w:color="auto" w:fill="FFFFFF"/>
-        </w:rPr>
-        <w:t>장비에</w:t>
-      </w:r>
-      <w:r>
-        <w:rPr>
-          <w:rFonts w:ascii="Arial" w:hAnsi="Arial" w:cs="Arial" w:hint="eastAsia"/>
-          <w:color w:val="000000"/>
-          <w:szCs w:val="20"/>
-          <w:bdr w:val="none" w:sz="0" w:space="0" w:color="auto" w:frame="1"/>
-          <w:shd w:val="clear" w:color="auto" w:fill="FFFFFF"/>
-        </w:rPr>
-        <w:t xml:space="preserve"> </w:t>
-      </w:r>
-      <w:r>
-        <w:rPr>
-          <w:rFonts w:ascii="Arial" w:hAnsi="Arial" w:cs="Arial" w:hint="eastAsia"/>
-          <w:color w:val="000000"/>
-          <w:szCs w:val="20"/>
-          <w:bdr w:val="none" w:sz="0" w:space="0" w:color="auto" w:frame="1"/>
-          <w:shd w:val="clear" w:color="auto" w:fill="FFFFFF"/>
-        </w:rPr>
-        <w:t>축적되어</w:t>
-      </w:r>
-      <w:r>
-        <w:rPr>
-          <w:rFonts w:ascii="Arial" w:hAnsi="Arial" w:cs="Arial" w:hint="eastAsia"/>
-          <w:color w:val="000000"/>
-          <w:szCs w:val="20"/>
-          <w:bdr w:val="none" w:sz="0" w:space="0" w:color="auto" w:frame="1"/>
-          <w:shd w:val="clear" w:color="auto" w:fill="FFFFFF"/>
-        </w:rPr>
-        <w:t xml:space="preserve"> </w:t>
-      </w:r>
-      <w:r>
-        <w:rPr>
-          <w:rFonts w:ascii="Arial" w:hAnsi="Arial" w:cs="Arial" w:hint="eastAsia"/>
-          <w:color w:val="000000"/>
-          <w:szCs w:val="20"/>
-          <w:bdr w:val="none" w:sz="0" w:space="0" w:color="auto" w:frame="1"/>
-          <w:shd w:val="clear" w:color="auto" w:fill="FFFFFF"/>
-        </w:rPr>
-        <w:t>시스템</w:t>
-      </w:r>
-      <w:r>
-        <w:rPr>
-          <w:rFonts w:ascii="Arial" w:hAnsi="Arial" w:cs="Arial" w:hint="eastAsia"/>
-          <w:color w:val="000000"/>
-          <w:szCs w:val="20"/>
-          <w:bdr w:val="none" w:sz="0" w:space="0" w:color="auto" w:frame="1"/>
-          <w:shd w:val="clear" w:color="auto" w:fill="FFFFFF"/>
-        </w:rPr>
-        <w:t xml:space="preserve"> </w:t>
-      </w:r>
-      <w:r>
-        <w:rPr>
-          <w:rFonts w:ascii="Arial" w:hAnsi="Arial" w:cs="Arial" w:hint="eastAsia"/>
-          <w:color w:val="000000"/>
-          <w:szCs w:val="20"/>
-          <w:bdr w:val="none" w:sz="0" w:space="0" w:color="auto" w:frame="1"/>
-          <w:shd w:val="clear" w:color="auto" w:fill="FFFFFF"/>
-        </w:rPr>
-        <w:t>고장의</w:t>
-      </w:r>
-      <w:r>
-        <w:rPr>
-          <w:rFonts w:ascii="Arial" w:hAnsi="Arial" w:cs="Arial" w:hint="eastAsia"/>
-          <w:color w:val="000000"/>
-          <w:szCs w:val="20"/>
-          <w:bdr w:val="none" w:sz="0" w:space="0" w:color="auto" w:frame="1"/>
-          <w:shd w:val="clear" w:color="auto" w:fill="FFFFFF"/>
-        </w:rPr>
-        <w:t xml:space="preserve"> </w:t>
-      </w:r>
-      <w:r>
-        <w:rPr>
-          <w:rFonts w:ascii="Arial" w:hAnsi="Arial" w:cs="Arial" w:hint="eastAsia"/>
-          <w:color w:val="000000"/>
-          <w:szCs w:val="20"/>
-          <w:bdr w:val="none" w:sz="0" w:space="0" w:color="auto" w:frame="1"/>
-          <w:shd w:val="clear" w:color="auto" w:fill="FFFFFF"/>
-        </w:rPr>
-        <w:t>원인이</w:t>
-      </w:r>
-      <w:r>
-        <w:rPr>
-          <w:rFonts w:ascii="Arial" w:hAnsi="Arial" w:cs="Arial" w:hint="eastAsia"/>
-          <w:color w:val="000000"/>
-          <w:szCs w:val="20"/>
-          <w:bdr w:val="none" w:sz="0" w:space="0" w:color="auto" w:frame="1"/>
-          <w:shd w:val="clear" w:color="auto" w:fill="FFFFFF"/>
-        </w:rPr>
-        <w:t xml:space="preserve"> </w:t>
-      </w:r>
-      <w:r>
-        <w:rPr>
-          <w:rFonts w:ascii="Arial" w:hAnsi="Arial" w:cs="Arial" w:hint="eastAsia"/>
-          <w:color w:val="000000"/>
-          <w:szCs w:val="20"/>
-          <w:bdr w:val="none" w:sz="0" w:space="0" w:color="auto" w:frame="1"/>
-          <w:shd w:val="clear" w:color="auto" w:fill="FFFFFF"/>
-        </w:rPr>
-        <w:t>된다</w:t>
-      </w:r>
-      <w:r>
-        <w:rPr>
-          <w:rFonts w:ascii="Arial" w:hAnsi="Arial" w:cs="Arial" w:hint="eastAsia"/>
-          <w:color w:val="000000"/>
-          <w:szCs w:val="20"/>
-          <w:bdr w:val="none" w:sz="0" w:space="0" w:color="auto" w:frame="1"/>
-          <w:shd w:val="clear" w:color="auto" w:fill="FFFFFF"/>
-        </w:rPr>
-        <w:t>.</w:t>
-      </w:r>
-      <w:r>
-        <w:rPr>
-          <w:rFonts w:ascii="Arial" w:hAnsi="Arial" w:cs="Arial"/>
-          <w:color w:val="000000"/>
-          <w:szCs w:val="20"/>
-          <w:bdr w:val="none" w:sz="0" w:space="0" w:color="auto" w:frame="1"/>
-          <w:shd w:val="clear" w:color="auto" w:fill="FFFFFF"/>
-        </w:rPr>
-        <w:t xml:space="preserve"> </w:t>
-      </w:r>
+      </w:pPr>
       <w:r>
         <w:rPr>
           <w:rStyle w:val="af0"/>
@@ -5292,8 +5454,13 @@
         </w:numPr>
         <w:ind w:leftChars="0" w:right="220"/>
       </w:pPr>
-      <w:r>
-        <w:t xml:space="preserve">Assumptions / Pre-conditions =&gt; </w:t>
+      <w:proofErr w:type="gramStart"/>
+      <w:r>
+        <w:t>Assumptions /</w:t>
+      </w:r>
+      <w:proofErr w:type="gramEnd"/>
+      <w:r>
+        <w:t xml:space="preserve"> Pre-conditions =&gt; </w:t>
       </w:r>
       <w:r>
         <w:rPr>
@@ -5351,7 +5518,21 @@
         <w:rPr>
           <w:rFonts w:hint="eastAsia"/>
         </w:rPr>
-        <w:t>을 통해서 예비 냉각기를 정지 시킬 수 있다.</w:t>
+        <w:t xml:space="preserve">을 통해서 예비 냉각기를 </w:t>
+      </w:r>
+      <w:proofErr w:type="gramStart"/>
+      <w:r>
+        <w:rPr>
+          <w:rFonts w:hint="eastAsia"/>
+        </w:rPr>
+        <w:t>정지 시킬</w:t>
+      </w:r>
+      <w:proofErr w:type="gramEnd"/>
+      <w:r>
+        <w:rPr>
+          <w:rFonts w:hint="eastAsia"/>
+        </w:rPr>
+        <w:t xml:space="preserve"> 수 있다.</w:t>
       </w:r>
       <w:r>
         <w:t xml:space="preserve"> </w:t>
@@ -5384,7 +5565,21 @@
         <w:rPr>
           <w:rFonts w:hint="eastAsia"/>
         </w:rPr>
-        <w:t>적정 온도가 되었을 때 냉각 시스템을 중지 시킬 수 있다.</w:t>
+        <w:t xml:space="preserve">적정 온도가 되었을 때 냉각 시스템을 </w:t>
+      </w:r>
+      <w:proofErr w:type="gramStart"/>
+      <w:r>
+        <w:rPr>
+          <w:rFonts w:hint="eastAsia"/>
+        </w:rPr>
+        <w:t>중지 시킬</w:t>
+      </w:r>
+      <w:proofErr w:type="gramEnd"/>
+      <w:r>
+        <w:rPr>
+          <w:rFonts w:hint="eastAsia"/>
+        </w:rPr>
+        <w:t xml:space="preserve"> 수 있다.</w:t>
       </w:r>
     </w:p>
     <w:p>
@@ -5400,6 +5595,7 @@
         <w:rPr>
           <w:rFonts w:hint="eastAsia"/>
         </w:rPr>
+        <w:lastRenderedPageBreak/>
         <w:t>B</w:t>
       </w:r>
       <w:r>
@@ -5430,13 +5626,27 @@
         <w:rPr>
           <w:rFonts w:hint="eastAsia"/>
         </w:rPr>
-        <w:t>가 되었을 경우 모터 회전 속도를 급속 증가</w:t>
-      </w:r>
-      <w:r>
-        <w:rPr>
-          <w:rFonts w:hint="eastAsia"/>
-        </w:rPr>
-        <w:t xml:space="preserve"> 시킨다.</w:t>
+        <w:t xml:space="preserve">가 되었을 경우 모터 회전 속도를 급속 </w:t>
+      </w:r>
+      <w:proofErr w:type="gramStart"/>
+      <w:r>
+        <w:rPr>
+          <w:rFonts w:hint="eastAsia"/>
+        </w:rPr>
+        <w:t>증가</w:t>
+      </w:r>
+      <w:r>
+        <w:rPr>
+          <w:rFonts w:hint="eastAsia"/>
+        </w:rPr>
+        <w:t xml:space="preserve"> 시킨다</w:t>
+      </w:r>
+      <w:proofErr w:type="gramEnd"/>
+      <w:r>
+        <w:rPr>
+          <w:rFonts w:hint="eastAsia"/>
+        </w:rPr>
+        <w:t>.</w:t>
       </w:r>
       <w:r>
         <w:t xml:space="preserve"> </w:t>
@@ -5530,14 +5740,7 @@
         <w:rPr>
           <w:rFonts w:hint="eastAsia"/>
         </w:rPr>
-        <w:t xml:space="preserve">도가 되었을 </w:t>
-      </w:r>
-      <w:r>
-        <w:rPr>
-          <w:rFonts w:hint="eastAsia"/>
-        </w:rPr>
-        <w:lastRenderedPageBreak/>
-        <w:t>때 A</w:t>
+        <w:t>도가 되었을 때 A</w:t>
       </w:r>
       <w:r>
         <w:t>E1</w:t>
@@ -5600,9 +5803,14 @@
       </w:pPr>
       <w:bookmarkStart w:id="6" w:name="_Toc54557185"/>
       <w:r>
-        <w:t>Which components are composing the architecture</w:t>
+        <w:t xml:space="preserve">Which components are composing the </w:t>
+      </w:r>
+      <w:proofErr w:type="gramStart"/>
+      <w:r>
+        <w:t>architecture</w:t>
       </w:r>
       <w:bookmarkEnd w:id="6"/>
+      <w:proofErr w:type="gramEnd"/>
     </w:p>
     <w:p>
       <w:pPr>
@@ -5663,7 +5871,15 @@
       </w:pPr>
       <w:bookmarkStart w:id="7" w:name="_Toc54557186"/>
       <w:r>
-        <w:t>Why these components are required.. description of each component</w:t>
+        <w:t xml:space="preserve">Why these components are </w:t>
+      </w:r>
+      <w:proofErr w:type="gramStart"/>
+      <w:r>
+        <w:t>required..</w:t>
+      </w:r>
+      <w:proofErr w:type="gramEnd"/>
+      <w:r>
+        <w:t xml:space="preserve"> description of each component</w:t>
       </w:r>
       <w:bookmarkEnd w:id="7"/>
     </w:p>
@@ -5677,7 +5893,15 @@
         <w:ind w:leftChars="0" w:right="220"/>
       </w:pPr>
       <w:r>
-        <w:t>Temperature (ADN-AE1) :  온도를 측정하기 위한 온도 센서다.</w:t>
+        <w:t>Temperature (ADN-AE1</w:t>
+      </w:r>
+      <w:proofErr w:type="gramStart"/>
+      <w:r>
+        <w:t>) :</w:t>
+      </w:r>
+      <w:proofErr w:type="gramEnd"/>
+      <w:r>
+        <w:t xml:space="preserve">  온도를 측정하기 위한 온도 센서다.</w:t>
       </w:r>
     </w:p>
     <w:p>
@@ -5690,7 +5914,15 @@
         <w:ind w:leftChars="0" w:right="220"/>
       </w:pPr>
       <w:r>
-        <w:t>Fan (ADN-AE2) : 온도의 변화를 위한 팬</w:t>
+        <w:t>Fan (ADN-AE2</w:t>
+      </w:r>
+      <w:proofErr w:type="gramStart"/>
+      <w:r>
+        <w:t>) :</w:t>
+      </w:r>
+      <w:proofErr w:type="gramEnd"/>
+      <w:r>
+        <w:t xml:space="preserve"> 온도의 변화를 위한 팬</w:t>
       </w:r>
       <w:r>
         <w:rPr>
@@ -5712,7 +5944,15 @@
         <w:ind w:leftChars="0" w:right="220"/>
       </w:pPr>
       <w:r>
-        <w:t>Gateway (MN-CSE) : 여러 기기들이 연결되어 서비스 플랫폼에 데이터 전달 등을 담당</w:t>
+        <w:t>Gateway (MN-CSE</w:t>
+      </w:r>
+      <w:proofErr w:type="gramStart"/>
+      <w:r>
+        <w:t>) :</w:t>
+      </w:r>
+      <w:proofErr w:type="gramEnd"/>
+      <w:r>
+        <w:t xml:space="preserve"> 여러 기기들이 연결되어 서비스 플랫폼에 데이터 전달 등을 담당</w:t>
       </w:r>
       <w:r>
         <w:rPr>
@@ -5734,7 +5974,15 @@
         <w:ind w:leftChars="0" w:right="220"/>
       </w:pPr>
       <w:r>
-        <w:t>Open M2M platform (IN-CSE) : 디바이스들을 리소스로 등록하고 센서와 통신</w:t>
+        <w:t>Open M2M platform (IN-CSE</w:t>
+      </w:r>
+      <w:proofErr w:type="gramStart"/>
+      <w:r>
+        <w:t>) :</w:t>
+      </w:r>
+      <w:proofErr w:type="gramEnd"/>
+      <w:r>
+        <w:t xml:space="preserve"> 디바이스들을 리소스로 등록하고 센서와 통신</w:t>
       </w:r>
       <w:r>
         <w:rPr>
@@ -5756,7 +6004,16 @@
         <w:ind w:leftChars="0" w:right="220"/>
       </w:pPr>
       <w:r>
-        <w:t xml:space="preserve">Application (IN-AE) :  </w:t>
+        <w:lastRenderedPageBreak/>
+        <w:t>Application (IN-AE</w:t>
+      </w:r>
+      <w:proofErr w:type="gramStart"/>
+      <w:r>
+        <w:t>) :</w:t>
+      </w:r>
+      <w:proofErr w:type="gramEnd"/>
+      <w:r>
+        <w:t xml:space="preserve">  </w:t>
       </w:r>
       <w:r>
         <w:t>스마트폰 디바이스에 내장된 어플리케이션으로서 oneM2M 서비스 플랫폼인 IN-CSE와 직접 상호작용하여 팬모터를 원격으로 제어하는 기능을 가지고 있다.</w:t>
@@ -5803,7 +6060,15 @@
         <w:ind w:leftChars="0" w:right="220"/>
       </w:pPr>
       <w:r>
-        <w:t>온도 센서는  온도 데이터를 측정하여 gateway를 통해 openM2M  플랫폼으로 전송</w:t>
+        <w:t xml:space="preserve">온도 </w:t>
+      </w:r>
+      <w:proofErr w:type="gramStart"/>
+      <w:r>
+        <w:t>센서는  온도</w:t>
+      </w:r>
+      <w:proofErr w:type="gramEnd"/>
+      <w:r>
+        <w:t xml:space="preserve"> 데이터를 측정하여 gateway를 통해 openM2M  플랫폼으로 전송</w:t>
       </w:r>
       <w:r>
         <w:rPr>
@@ -6039,14 +6304,33 @@
       <w:r>
         <w:t xml:space="preserve">그림 </w:t>
       </w:r>
-      <w:fldSimple w:instr=" SEQ 그림 \* ARABIC ">
-        <w:r>
-          <w:rPr>
-            <w:noProof/>
-          </w:rPr>
-          <w:t>1</w:t>
-        </w:r>
-      </w:fldSimple>
+      <w:r>
+        <w:fldChar w:fldCharType="begin"/>
+      </w:r>
+      <w:r>
+        <w:instrText xml:space="preserve"> SEQ </w:instrText>
+      </w:r>
+      <w:r>
+        <w:instrText>그림</w:instrText>
+      </w:r>
+      <w:r>
+        <w:instrText xml:space="preserve"> \* ARABIC </w:instrText>
+      </w:r>
+      <w:r>
+        <w:fldChar w:fldCharType="separate"/>
+      </w:r>
+      <w:r>
+        <w:rPr>
+          <w:noProof/>
+        </w:rPr>
+        <w:t>1</w:t>
+      </w:r>
+      <w:r>
+        <w:rPr>
+          <w:noProof/>
+        </w:rPr>
+        <w:fldChar w:fldCharType="end"/>
+      </w:r>
       <w:r>
         <w:t xml:space="preserve"> Project status - Gan</w:t>
       </w:r>
@@ -6362,7 +6646,15 @@
         <w:ind w:leftChars="0" w:right="220"/>
       </w:pPr>
       <w:r>
-        <w:t>It doesn’t matter to check the survey or not.</w:t>
+        <w:t xml:space="preserve">It </w:t>
+      </w:r>
+      <w:proofErr w:type="gramStart"/>
+      <w:r>
+        <w:t>doesn’t</w:t>
+      </w:r>
+      <w:proofErr w:type="gramEnd"/>
+      <w:r>
+        <w:t xml:space="preserve"> matter to check the survey or not.</w:t>
       </w:r>
     </w:p>
     <w:p>
@@ -7614,7 +7906,14 @@
         <w:rPr>
           <w:rFonts w:hint="eastAsia"/>
         </w:rPr>
-        <w:t xml:space="preserve">을 통해 </w:t>
+        <w:t xml:space="preserve">을 </w:t>
+      </w:r>
+      <w:proofErr w:type="gramStart"/>
+      <w:r>
+        <w:rPr>
+          <w:rFonts w:hint="eastAsia"/>
+        </w:rPr>
+        <w:t xml:space="preserve">통해 </w:t>
       </w:r>
       <w:r>
         <w:rPr>
@@ -7638,6 +7937,7 @@
         </w:rPr>
         <w:t>it</w:t>
       </w:r>
+      <w:proofErr w:type="gramEnd"/>
       <w:r>
         <w:rPr>
           <w:rFonts w:hint="eastAsia"/>
@@ -7689,6 +7989,7 @@
         </w:numPr>
         <w:ind w:leftChars="0" w:right="220"/>
       </w:pPr>
+      <w:proofErr w:type="gramStart"/>
       <w:r>
         <w:rPr>
           <w:rFonts w:hint="eastAsia"/>
@@ -7696,7 +7997,11 @@
         <w:t>g</w:t>
       </w:r>
       <w:r>
-        <w:t>it add</w:t>
+        <w:t>it</w:t>
+      </w:r>
+      <w:proofErr w:type="gramEnd"/>
+      <w:r>
+        <w:t xml:space="preserve"> add</w:t>
       </w:r>
     </w:p>
     <w:p>
@@ -7767,11 +8072,19 @@
         <w:rPr>
           <w:rFonts w:hint="eastAsia"/>
         </w:rPr>
-        <w:t xml:space="preserve">를 통해서 </w:t>
+        <w:t xml:space="preserve">를 </w:t>
+      </w:r>
+      <w:proofErr w:type="gramStart"/>
+      <w:r>
+        <w:rPr>
+          <w:rFonts w:hint="eastAsia"/>
+        </w:rPr>
+        <w:t xml:space="preserve">통해서 </w:t>
       </w:r>
       <w:r>
         <w:t>.git</w:t>
       </w:r>
+      <w:proofErr w:type="gramEnd"/>
       <w:r>
         <w:rPr>
           <w:rFonts w:hint="eastAsia"/>
@@ -7907,8 +8220,13 @@
       <w:r>
         <w:t xml:space="preserve">git </w:t>
       </w:r>
-      <w:r>
-        <w:t>remote add origin &lt;</w:t>
+      <w:proofErr w:type="gramStart"/>
+      <w:r>
+        <w:t>remote</w:t>
+      </w:r>
+      <w:proofErr w:type="gramEnd"/>
+      <w:r>
+        <w:t xml:space="preserve"> add origin &lt;</w:t>
       </w:r>
       <w:r>
         <w:rPr>
@@ -8341,6 +8659,7 @@
         <w:docPartUnique/>
       </w:docPartObj>
     </w:sdtPr>
+    <w:sdtEndPr/>
     <w:sdtContent>
       <w:sdt>
         <w:sdtPr>
@@ -8350,6 +8669,7 @@
             <w:docPartUnique/>
           </w:docPartObj>
         </w:sdtPr>
+        <w:sdtEndPr/>
         <w:sdtContent>
           <w:p>
             <w:pPr>
@@ -8507,9 +8827,6 @@
       <w:pPr>
         <w:pStyle w:val="af"/>
         <w:ind w:left="220" w:right="220"/>
-        <w:rPr>
-          <w:rFonts w:hint="eastAsia"/>
-        </w:rPr>
       </w:pPr>
       <w:r>
         <w:rPr>
@@ -8524,10 +8841,21 @@
         <w:rPr>
           <w:rFonts w:hint="eastAsia"/>
         </w:rPr>
-        <w:t xml:space="preserve">서버실 온습도 권장사항 </w:t>
-      </w:r>
-      <w:r>
-        <w:t xml:space="preserve">: </w:t>
+        <w:t xml:space="preserve">서버실 온습도 </w:t>
+      </w:r>
+      <w:proofErr w:type="gramStart"/>
+      <w:r>
+        <w:rPr>
+          <w:rFonts w:hint="eastAsia"/>
+        </w:rPr>
+        <w:t xml:space="preserve">권장사항 </w:t>
+      </w:r>
+      <w:r>
+        <w:t>:</w:t>
+      </w:r>
+      <w:proofErr w:type="gramEnd"/>
+      <w:r>
+        <w:t xml:space="preserve"> </w:t>
       </w:r>
       <w:r>
         <w:t>https://serverscheck.com/sensors/temperature_best_practices.asp</w:t>
@@ -8663,6 +8991,92 @@
 <file path=word/numbering.xml><?xml version="1.0" encoding="utf-8"?>
 <w:numbering xmlns:wpc="http://schemas.microsoft.com/office/word/2010/wordprocessingCanvas" xmlns:cx="http://schemas.microsoft.com/office/drawing/2014/chartex" xmlns:cx1="http://schemas.microsoft.com/office/drawing/2015/9/8/chartex" xmlns:cx2="http://schemas.microsoft.com/office/drawing/2015/10/21/chartex" xmlns:cx3="http://schemas.microsoft.com/office/drawing/2016/5/9/chartex" xmlns:cx4="http://schemas.microsoft.com/office/drawing/2016/5/10/chartex" xmlns:cx5="http://schemas.microsoft.com/office/drawing/2016/5/11/chartex" xmlns:cx6="http://schemas.microsoft.com/office/drawing/2016/5/12/chartex" xmlns:cx7="http://schemas.microsoft.com/office/drawing/2016/5/13/chartex" xmlns:cx8="http://schemas.microsoft.com/office/drawing/2016/5/14/chartex" xmlns:mc="http://schemas.openxmlformats.org/markup-compatibility/2006" xmlns:aink="http://schemas.microsoft.com/office/drawing/2016/ink" xmlns:am3d="http://schemas.microsoft.com/office/drawing/2017/model3d" xmlns:o="urn:schemas-microsoft-com:office:office" xmlns:r="http://schemas.openxmlformats.org/officeDocument/2006/relationships" xmlns:m="http://schemas.openxmlformats.org/officeDocument/2006/math" xmlns:v="urn:schemas-microsoft-com:vml" xmlns:wp14="http://schemas.microsoft.com/office/word/2010/wordprocessingDrawing" xmlns:wp="http://schemas.openxmlformats.org/drawingml/2006/wordprocessingDrawing" xmlns:w10="urn:schemas-microsoft-com:office:word" xmlns:w="http://schemas.openxmlformats.org/wordprocessingml/2006/main" xmlns:w14="http://schemas.microsoft.com/office/word/2010/wordml" xmlns:w15="http://schemas.microsoft.com/office/word/2012/wordml" xmlns:w16cex="http://schemas.microsoft.com/office/word/2018/wordml/cex" xmlns:w16cid="http://schemas.microsoft.com/office/word/2016/wordml/cid" xmlns:w16="http://schemas.microsoft.com/office/word/2018/wordml" xmlns:w16se="http://schemas.microsoft.com/office/word/2015/wordml/symex" xmlns:wpg="http://schemas.microsoft.com/office/word/2010/wordprocessingGroup" xmlns:wpi="http://schemas.microsoft.com/office/word/2010/wordprocessingInk" xmlns:wne="http://schemas.microsoft.com/office/word/2006/wordml" xmlns:wps="http://schemas.microsoft.com/office/word/2010/wordprocessingShape" mc:Ignorable="w14 w15 w16se w16cid w16 w16cex wp14">
   <w:abstractNum w:abstractNumId="0" w15:restartNumberingAfterBreak="0">
+    <w:nsid w:val="001D7ED2"/>
+    <w:multiLevelType w:val="hybridMultilevel"/>
+    <w:tmpl w:val="E9E6BB22"/>
+    <w:lvl w:ilvl="0" w:tplc="0409000F">
+      <w:start w:val="1"/>
+      <w:numFmt w:val="decimal"/>
+      <w:lvlText w:val="%1."/>
+      <w:lvlJc w:val="left"/>
+      <w:pPr>
+        <w:ind w:left="1020" w:hanging="400"/>
+      </w:pPr>
+    </w:lvl>
+    <w:lvl w:ilvl="1" w:tplc="04090019">
+      <w:start w:val="1"/>
+      <w:numFmt w:val="upperLetter"/>
+      <w:lvlText w:val="%2."/>
+      <w:lvlJc w:val="left"/>
+      <w:pPr>
+        <w:ind w:left="1420" w:hanging="400"/>
+      </w:pPr>
+    </w:lvl>
+    <w:lvl w:ilvl="2" w:tplc="0409001B">
+      <w:start w:val="1"/>
+      <w:numFmt w:val="lowerRoman"/>
+      <w:lvlText w:val="%3."/>
+      <w:lvlJc w:val="right"/>
+      <w:pPr>
+        <w:ind w:left="1820" w:hanging="400"/>
+      </w:pPr>
+    </w:lvl>
+    <w:lvl w:ilvl="3" w:tplc="0409000F">
+      <w:start w:val="1"/>
+      <w:numFmt w:val="decimal"/>
+      <w:lvlText w:val="%4."/>
+      <w:lvlJc w:val="left"/>
+      <w:pPr>
+        <w:ind w:left="2220" w:hanging="400"/>
+      </w:pPr>
+    </w:lvl>
+    <w:lvl w:ilvl="4" w:tplc="04090019" w:tentative="1">
+      <w:start w:val="1"/>
+      <w:numFmt w:val="upperLetter"/>
+      <w:lvlText w:val="%5."/>
+      <w:lvlJc w:val="left"/>
+      <w:pPr>
+        <w:ind w:left="2620" w:hanging="400"/>
+      </w:pPr>
+    </w:lvl>
+    <w:lvl w:ilvl="5" w:tplc="0409001B" w:tentative="1">
+      <w:start w:val="1"/>
+      <w:numFmt w:val="lowerRoman"/>
+      <w:lvlText w:val="%6."/>
+      <w:lvlJc w:val="right"/>
+      <w:pPr>
+        <w:ind w:left="3020" w:hanging="400"/>
+      </w:pPr>
+    </w:lvl>
+    <w:lvl w:ilvl="6" w:tplc="0409000F" w:tentative="1">
+      <w:start w:val="1"/>
+      <w:numFmt w:val="decimal"/>
+      <w:lvlText w:val="%7."/>
+      <w:lvlJc w:val="left"/>
+      <w:pPr>
+        <w:ind w:left="3420" w:hanging="400"/>
+      </w:pPr>
+    </w:lvl>
+    <w:lvl w:ilvl="7" w:tplc="04090019" w:tentative="1">
+      <w:start w:val="1"/>
+      <w:numFmt w:val="upperLetter"/>
+      <w:lvlText w:val="%8."/>
+      <w:lvlJc w:val="left"/>
+      <w:pPr>
+        <w:ind w:left="3820" w:hanging="400"/>
+      </w:pPr>
+    </w:lvl>
+    <w:lvl w:ilvl="8" w:tplc="0409001B" w:tentative="1">
+      <w:start w:val="1"/>
+      <w:numFmt w:val="lowerRoman"/>
+      <w:lvlText w:val="%9."/>
+      <w:lvlJc w:val="right"/>
+      <w:pPr>
+        <w:ind w:left="4220" w:hanging="400"/>
+      </w:pPr>
+    </w:lvl>
+  </w:abstractNum>
+  <w:abstractNum w:abstractNumId="1" w15:restartNumberingAfterBreak="0">
     <w:nsid w:val="0FFD2068"/>
     <w:multiLevelType w:val="hybridMultilevel"/>
     <w:tmpl w:val="E9C6FD3E"/>
@@ -8751,7 +9165,7 @@
       </w:pPr>
     </w:lvl>
   </w:abstractNum>
-  <w:abstractNum w:abstractNumId="1" w15:restartNumberingAfterBreak="0">
+  <w:abstractNum w:abstractNumId="2" w15:restartNumberingAfterBreak="0">
     <w:nsid w:val="14F3529B"/>
     <w:multiLevelType w:val="hybridMultilevel"/>
     <w:tmpl w:val="F26833EE"/>
@@ -8841,7 +9255,7 @@
       </w:pPr>
     </w:lvl>
   </w:abstractNum>
-  <w:abstractNum w:abstractNumId="2" w15:restartNumberingAfterBreak="0">
+  <w:abstractNum w:abstractNumId="3" w15:restartNumberingAfterBreak="0">
     <w:nsid w:val="18B51C51"/>
     <w:multiLevelType w:val="hybridMultilevel"/>
     <w:tmpl w:val="2466AA0C"/>
@@ -8954,7 +9368,7 @@
       </w:rPr>
     </w:lvl>
   </w:abstractNum>
-  <w:abstractNum w:abstractNumId="3" w15:restartNumberingAfterBreak="0">
+  <w:abstractNum w:abstractNumId="4" w15:restartNumberingAfterBreak="0">
     <w:nsid w:val="20435B44"/>
     <w:multiLevelType w:val="hybridMultilevel"/>
     <w:tmpl w:val="46CA0764"/>
@@ -9043,7 +9457,7 @@
       </w:pPr>
     </w:lvl>
   </w:abstractNum>
-  <w:abstractNum w:abstractNumId="4" w15:restartNumberingAfterBreak="0">
+  <w:abstractNum w:abstractNumId="5" w15:restartNumberingAfterBreak="0">
     <w:nsid w:val="250577DD"/>
     <w:multiLevelType w:val="hybridMultilevel"/>
     <w:tmpl w:val="B706F2CE"/>
@@ -9132,7 +9546,7 @@
       </w:pPr>
     </w:lvl>
   </w:abstractNum>
-  <w:abstractNum w:abstractNumId="5" w15:restartNumberingAfterBreak="0">
+  <w:abstractNum w:abstractNumId="6" w15:restartNumberingAfterBreak="0">
     <w:nsid w:val="260E2F8C"/>
     <w:multiLevelType w:val="hybridMultilevel"/>
     <w:tmpl w:val="1B168DBE"/>
@@ -9227,7 +9641,7 @@
       </w:pPr>
     </w:lvl>
   </w:abstractNum>
-  <w:abstractNum w:abstractNumId="6" w15:restartNumberingAfterBreak="0">
+  <w:abstractNum w:abstractNumId="7" w15:restartNumberingAfterBreak="0">
     <w:nsid w:val="2DAE30BA"/>
     <w:multiLevelType w:val="hybridMultilevel"/>
     <w:tmpl w:val="0FE2CE48"/>
@@ -9316,7 +9730,7 @@
       </w:pPr>
     </w:lvl>
   </w:abstractNum>
-  <w:abstractNum w:abstractNumId="7" w15:restartNumberingAfterBreak="0">
+  <w:abstractNum w:abstractNumId="8" w15:restartNumberingAfterBreak="0">
     <w:nsid w:val="321B609E"/>
     <w:multiLevelType w:val="hybridMultilevel"/>
     <w:tmpl w:val="16401B7C"/>
@@ -9405,7 +9819,7 @@
       </w:pPr>
     </w:lvl>
   </w:abstractNum>
-  <w:abstractNum w:abstractNumId="8" w15:restartNumberingAfterBreak="0">
+  <w:abstractNum w:abstractNumId="9" w15:restartNumberingAfterBreak="0">
     <w:nsid w:val="33353621"/>
     <w:multiLevelType w:val="hybridMultilevel"/>
     <w:tmpl w:val="1B168DBE"/>
@@ -9500,7 +9914,7 @@
       </w:pPr>
     </w:lvl>
   </w:abstractNum>
-  <w:abstractNum w:abstractNumId="9" w15:restartNumberingAfterBreak="0">
+  <w:abstractNum w:abstractNumId="10" w15:restartNumberingAfterBreak="0">
     <w:nsid w:val="354727F4"/>
     <w:multiLevelType w:val="hybridMultilevel"/>
     <w:tmpl w:val="7DE4296E"/>
@@ -9589,7 +10003,7 @@
       </w:pPr>
     </w:lvl>
   </w:abstractNum>
-  <w:abstractNum w:abstractNumId="10" w15:restartNumberingAfterBreak="0">
+  <w:abstractNum w:abstractNumId="11" w15:restartNumberingAfterBreak="0">
     <w:nsid w:val="39D7215B"/>
     <w:multiLevelType w:val="hybridMultilevel"/>
     <w:tmpl w:val="DCFC4046"/>
@@ -9678,7 +10092,7 @@
       </w:pPr>
     </w:lvl>
   </w:abstractNum>
-  <w:abstractNum w:abstractNumId="11" w15:restartNumberingAfterBreak="0">
+  <w:abstractNum w:abstractNumId="12" w15:restartNumberingAfterBreak="0">
     <w:nsid w:val="409A21D8"/>
     <w:multiLevelType w:val="hybridMultilevel"/>
     <w:tmpl w:val="B50CFE62"/>
@@ -9767,7 +10181,7 @@
       </w:pPr>
     </w:lvl>
   </w:abstractNum>
-  <w:abstractNum w:abstractNumId="12" w15:restartNumberingAfterBreak="0">
+  <w:abstractNum w:abstractNumId="13" w15:restartNumberingAfterBreak="0">
     <w:nsid w:val="49213D98"/>
     <w:multiLevelType w:val="hybridMultilevel"/>
     <w:tmpl w:val="73621A22"/>
@@ -9880,7 +10294,7 @@
       </w:rPr>
     </w:lvl>
   </w:abstractNum>
-  <w:abstractNum w:abstractNumId="13" w15:restartNumberingAfterBreak="0">
+  <w:abstractNum w:abstractNumId="14" w15:restartNumberingAfterBreak="0">
     <w:nsid w:val="49546805"/>
     <w:multiLevelType w:val="hybridMultilevel"/>
     <w:tmpl w:val="5D502F46"/>
@@ -9969,7 +10383,7 @@
       </w:pPr>
     </w:lvl>
   </w:abstractNum>
-  <w:abstractNum w:abstractNumId="14" w15:restartNumberingAfterBreak="0">
+  <w:abstractNum w:abstractNumId="15" w15:restartNumberingAfterBreak="0">
     <w:nsid w:val="49D47F1A"/>
     <w:multiLevelType w:val="hybridMultilevel"/>
     <w:tmpl w:val="B75833AA"/>
@@ -10059,7 +10473,7 @@
       </w:pPr>
     </w:lvl>
   </w:abstractNum>
-  <w:abstractNum w:abstractNumId="15" w15:restartNumberingAfterBreak="0">
+  <w:abstractNum w:abstractNumId="16" w15:restartNumberingAfterBreak="0">
     <w:nsid w:val="501C1ACE"/>
     <w:multiLevelType w:val="hybridMultilevel"/>
     <w:tmpl w:val="E2B82E82"/>
@@ -10173,7 +10587,7 @@
       </w:rPr>
     </w:lvl>
   </w:abstractNum>
-  <w:abstractNum w:abstractNumId="16" w15:restartNumberingAfterBreak="0">
+  <w:abstractNum w:abstractNumId="17" w15:restartNumberingAfterBreak="0">
     <w:nsid w:val="58395A66"/>
     <w:multiLevelType w:val="hybridMultilevel"/>
     <w:tmpl w:val="1B168DBE"/>
@@ -10268,7 +10682,93 @@
       </w:pPr>
     </w:lvl>
   </w:abstractNum>
-  <w:abstractNum w:abstractNumId="17" w15:restartNumberingAfterBreak="0">
+  <w:abstractNum w:abstractNumId="18" w15:restartNumberingAfterBreak="0">
+    <w:nsid w:val="5B1D436D"/>
+    <w:multiLevelType w:val="hybridMultilevel"/>
+    <w:tmpl w:val="E9E6BB22"/>
+    <w:lvl w:ilvl="0" w:tplc="0409000F">
+      <w:start w:val="1"/>
+      <w:numFmt w:val="decimal"/>
+      <w:lvlText w:val="%1."/>
+      <w:lvlJc w:val="left"/>
+      <w:pPr>
+        <w:ind w:left="1020" w:hanging="400"/>
+      </w:pPr>
+    </w:lvl>
+    <w:lvl w:ilvl="1" w:tplc="04090019">
+      <w:start w:val="1"/>
+      <w:numFmt w:val="upperLetter"/>
+      <w:lvlText w:val="%2."/>
+      <w:lvlJc w:val="left"/>
+      <w:pPr>
+        <w:ind w:left="1420" w:hanging="400"/>
+      </w:pPr>
+    </w:lvl>
+    <w:lvl w:ilvl="2" w:tplc="0409001B">
+      <w:start w:val="1"/>
+      <w:numFmt w:val="lowerRoman"/>
+      <w:lvlText w:val="%3."/>
+      <w:lvlJc w:val="right"/>
+      <w:pPr>
+        <w:ind w:left="1820" w:hanging="400"/>
+      </w:pPr>
+    </w:lvl>
+    <w:lvl w:ilvl="3" w:tplc="0409000F">
+      <w:start w:val="1"/>
+      <w:numFmt w:val="decimal"/>
+      <w:lvlText w:val="%4."/>
+      <w:lvlJc w:val="left"/>
+      <w:pPr>
+        <w:ind w:left="2220" w:hanging="400"/>
+      </w:pPr>
+    </w:lvl>
+    <w:lvl w:ilvl="4" w:tplc="04090019" w:tentative="1">
+      <w:start w:val="1"/>
+      <w:numFmt w:val="upperLetter"/>
+      <w:lvlText w:val="%5."/>
+      <w:lvlJc w:val="left"/>
+      <w:pPr>
+        <w:ind w:left="2620" w:hanging="400"/>
+      </w:pPr>
+    </w:lvl>
+    <w:lvl w:ilvl="5" w:tplc="0409001B" w:tentative="1">
+      <w:start w:val="1"/>
+      <w:numFmt w:val="lowerRoman"/>
+      <w:lvlText w:val="%6."/>
+      <w:lvlJc w:val="right"/>
+      <w:pPr>
+        <w:ind w:left="3020" w:hanging="400"/>
+      </w:pPr>
+    </w:lvl>
+    <w:lvl w:ilvl="6" w:tplc="0409000F" w:tentative="1">
+      <w:start w:val="1"/>
+      <w:numFmt w:val="decimal"/>
+      <w:lvlText w:val="%7."/>
+      <w:lvlJc w:val="left"/>
+      <w:pPr>
+        <w:ind w:left="3420" w:hanging="400"/>
+      </w:pPr>
+    </w:lvl>
+    <w:lvl w:ilvl="7" w:tplc="04090019" w:tentative="1">
+      <w:start w:val="1"/>
+      <w:numFmt w:val="upperLetter"/>
+      <w:lvlText w:val="%8."/>
+      <w:lvlJc w:val="left"/>
+      <w:pPr>
+        <w:ind w:left="3820" w:hanging="400"/>
+      </w:pPr>
+    </w:lvl>
+    <w:lvl w:ilvl="8" w:tplc="0409001B" w:tentative="1">
+      <w:start w:val="1"/>
+      <w:numFmt w:val="lowerRoman"/>
+      <w:lvlText w:val="%9."/>
+      <w:lvlJc w:val="right"/>
+      <w:pPr>
+        <w:ind w:left="4220" w:hanging="400"/>
+      </w:pPr>
+    </w:lvl>
+  </w:abstractNum>
+  <w:abstractNum w:abstractNumId="19" w15:restartNumberingAfterBreak="0">
     <w:nsid w:val="5E911D44"/>
     <w:multiLevelType w:val="hybridMultilevel"/>
     <w:tmpl w:val="46E08C62"/>
@@ -10357,7 +10857,7 @@
       </w:pPr>
     </w:lvl>
   </w:abstractNum>
-  <w:abstractNum w:abstractNumId="18" w15:restartNumberingAfterBreak="0">
+  <w:abstractNum w:abstractNumId="20" w15:restartNumberingAfterBreak="0">
     <w:nsid w:val="66C27BC6"/>
     <w:multiLevelType w:val="hybridMultilevel"/>
     <w:tmpl w:val="1B168DBE"/>
@@ -10452,7 +10952,7 @@
       </w:pPr>
     </w:lvl>
   </w:abstractNum>
-  <w:abstractNum w:abstractNumId="19" w15:restartNumberingAfterBreak="0">
+  <w:abstractNum w:abstractNumId="21" w15:restartNumberingAfterBreak="0">
     <w:nsid w:val="6B78176C"/>
     <w:multiLevelType w:val="hybridMultilevel"/>
     <w:tmpl w:val="658054F4"/>
@@ -10565,7 +11065,7 @@
       </w:rPr>
     </w:lvl>
   </w:abstractNum>
-  <w:abstractNum w:abstractNumId="20" w15:restartNumberingAfterBreak="0">
+  <w:abstractNum w:abstractNumId="22" w15:restartNumberingAfterBreak="0">
     <w:nsid w:val="73850755"/>
     <w:multiLevelType w:val="hybridMultilevel"/>
     <w:tmpl w:val="19DA2008"/>
@@ -10654,7 +11154,7 @@
       </w:pPr>
     </w:lvl>
   </w:abstractNum>
-  <w:abstractNum w:abstractNumId="21" w15:restartNumberingAfterBreak="0">
+  <w:abstractNum w:abstractNumId="23" w15:restartNumberingAfterBreak="0">
     <w:nsid w:val="7B8E592A"/>
     <w:multiLevelType w:val="hybridMultilevel"/>
     <w:tmpl w:val="A33E0D46"/>
@@ -10743,7 +11243,7 @@
       </w:pPr>
     </w:lvl>
   </w:abstractNum>
-  <w:abstractNum w:abstractNumId="22" w15:restartNumberingAfterBreak="0">
+  <w:abstractNum w:abstractNumId="24" w15:restartNumberingAfterBreak="0">
     <w:nsid w:val="7C6D3EC3"/>
     <w:multiLevelType w:val="hybridMultilevel"/>
     <w:tmpl w:val="C9CAE834"/>
@@ -10833,127 +11333,133 @@
     </w:lvl>
   </w:abstractNum>
   <w:num w:numId="1">
-    <w:abstractNumId w:val="14"/>
+    <w:abstractNumId w:val="15"/>
   </w:num>
   <w:num w:numId="2">
-    <w:abstractNumId w:val="1"/>
+    <w:abstractNumId w:val="2"/>
   </w:num>
   <w:num w:numId="3">
-    <w:abstractNumId w:val="15"/>
+    <w:abstractNumId w:val="16"/>
   </w:num>
   <w:num w:numId="4">
-    <w:abstractNumId w:val="2"/>
+    <w:abstractNumId w:val="3"/>
   </w:num>
   <w:num w:numId="5">
-    <w:abstractNumId w:val="9"/>
+    <w:abstractNumId w:val="10"/>
   </w:num>
   <w:num w:numId="6">
-    <w:abstractNumId w:val="1"/>
+    <w:abstractNumId w:val="2"/>
     <w:lvlOverride w:ilvl="0">
       <w:startOverride w:val="1"/>
     </w:lvlOverride>
   </w:num>
   <w:num w:numId="7">
-    <w:abstractNumId w:val="18"/>
+    <w:abstractNumId w:val="20"/>
   </w:num>
   <w:num w:numId="8">
-    <w:abstractNumId w:val="16"/>
+    <w:abstractNumId w:val="17"/>
   </w:num>
   <w:num w:numId="9">
-    <w:abstractNumId w:val="8"/>
+    <w:abstractNumId w:val="9"/>
   </w:num>
   <w:num w:numId="10">
-    <w:abstractNumId w:val="1"/>
+    <w:abstractNumId w:val="2"/>
     <w:lvlOverride w:ilvl="0">
       <w:startOverride w:val="1"/>
     </w:lvlOverride>
   </w:num>
   <w:num w:numId="11">
-    <w:abstractNumId w:val="5"/>
+    <w:abstractNumId w:val="6"/>
   </w:num>
   <w:num w:numId="12">
-    <w:abstractNumId w:val="3"/>
+    <w:abstractNumId w:val="4"/>
   </w:num>
   <w:num w:numId="13">
-    <w:abstractNumId w:val="1"/>
+    <w:abstractNumId w:val="2"/>
     <w:lvlOverride w:ilvl="0">
       <w:startOverride w:val="1"/>
     </w:lvlOverride>
   </w:num>
   <w:num w:numId="14">
-    <w:abstractNumId w:val="1"/>
+    <w:abstractNumId w:val="2"/>
     <w:lvlOverride w:ilvl="0">
       <w:startOverride w:val="1"/>
     </w:lvlOverride>
   </w:num>
   <w:num w:numId="15">
-    <w:abstractNumId w:val="1"/>
+    <w:abstractNumId w:val="2"/>
     <w:lvlOverride w:ilvl="0">
       <w:startOverride w:val="1"/>
     </w:lvlOverride>
   </w:num>
   <w:num w:numId="16">
-    <w:abstractNumId w:val="1"/>
+    <w:abstractNumId w:val="2"/>
     <w:lvlOverride w:ilvl="0">
       <w:startOverride w:val="1"/>
     </w:lvlOverride>
   </w:num>
   <w:num w:numId="17">
-    <w:abstractNumId w:val="7"/>
+    <w:abstractNumId w:val="8"/>
   </w:num>
   <w:num w:numId="18">
-    <w:abstractNumId w:val="19"/>
+    <w:abstractNumId w:val="21"/>
   </w:num>
   <w:num w:numId="19">
-    <w:abstractNumId w:val="12"/>
+    <w:abstractNumId w:val="13"/>
   </w:num>
   <w:num w:numId="20">
-    <w:abstractNumId w:val="1"/>
+    <w:abstractNumId w:val="2"/>
     <w:lvlOverride w:ilvl="0">
       <w:startOverride w:val="1"/>
     </w:lvlOverride>
   </w:num>
   <w:num w:numId="21">
-    <w:abstractNumId w:val="1"/>
+    <w:abstractNumId w:val="2"/>
     <w:lvlOverride w:ilvl="0">
       <w:startOverride w:val="1"/>
     </w:lvlOverride>
   </w:num>
   <w:num w:numId="22">
+    <w:abstractNumId w:val="24"/>
+  </w:num>
+  <w:num w:numId="23">
     <w:abstractNumId w:val="22"/>
   </w:num>
-  <w:num w:numId="23">
-    <w:abstractNumId w:val="20"/>
-  </w:num>
   <w:num w:numId="24">
-    <w:abstractNumId w:val="13"/>
+    <w:abstractNumId w:val="14"/>
   </w:num>
   <w:num w:numId="25">
-    <w:abstractNumId w:val="4"/>
+    <w:abstractNumId w:val="5"/>
   </w:num>
   <w:num w:numId="26">
-    <w:abstractNumId w:val="0"/>
+    <w:abstractNumId w:val="1"/>
   </w:num>
   <w:num w:numId="27">
-    <w:abstractNumId w:val="6"/>
+    <w:abstractNumId w:val="7"/>
   </w:num>
   <w:num w:numId="28">
-    <w:abstractNumId w:val="10"/>
+    <w:abstractNumId w:val="11"/>
   </w:num>
   <w:num w:numId="29">
-    <w:abstractNumId w:val="11"/>
+    <w:abstractNumId w:val="12"/>
   </w:num>
   <w:num w:numId="30">
-    <w:abstractNumId w:val="17"/>
+    <w:abstractNumId w:val="19"/>
   </w:num>
   <w:num w:numId="31">
-    <w:abstractNumId w:val="21"/>
+    <w:abstractNumId w:val="23"/>
   </w:num>
   <w:num w:numId="32">
-    <w:abstractNumId w:val="14"/>
+    <w:abstractNumId w:val="15"/>
     <w:lvlOverride w:ilvl="0">
       <w:startOverride w:val="1"/>
     </w:lvlOverride>
+  </w:num>
+  <w:num w:numId="33">
+    <w:abstractNumId w:val="18"/>
+  </w:num>
+  <w:num w:numId="34">
+    <w:abstractNumId w:val="0"/>
   </w:num>
 </w:numbering>
 </file>

</xml_diff>